<commit_message>
latest checkin of Richard's files
</commit_message>
<xml_diff>
--- a/docs/week02/index.docx
+++ b/docs/week02/index.docx
@@ -1,6 +1,6 @@
 
 <file path=word/document.xml><?xml version="1.0" encoding="utf-8"?>
-<w:document xmlns:wpc="http://schemas.microsoft.com/office/word/2010/wordprocessingCanvas" xmlns:cx="http://schemas.microsoft.com/office/drawing/2014/chartex" xmlns:cx1="http://schemas.microsoft.com/office/drawing/2015/9/8/chartex" xmlns:cx2="http://schemas.microsoft.com/office/drawing/2015/10/21/chartex" xmlns:cx3="http://schemas.microsoft.com/office/drawing/2016/5/9/chartex" xmlns:cx4="http://schemas.microsoft.com/office/drawing/2016/5/10/chartex" xmlns:cx5="http://schemas.microsoft.com/office/drawing/2016/5/11/chartex" xmlns:cx6="http://schemas.microsoft.com/office/drawing/2016/5/12/chartex" xmlns:cx7="http://schemas.microsoft.com/office/drawing/2016/5/13/chartex" xmlns:cx8="http://schemas.microsoft.com/office/drawing/2016/5/14/chartex" xmlns:mc="http://schemas.openxmlformats.org/markup-compatibility/2006" xmlns:aink="http://schemas.microsoft.com/office/drawing/2016/ink" xmlns:am3d="http://schemas.microsoft.com/office/drawing/2017/model3d" xmlns:o="urn:schemas-microsoft-com:office:office" xmlns:r="http://schemas.openxmlformats.org/officeDocument/2006/relationships" xmlns:m="http://schemas.openxmlformats.org/officeDocument/2006/math" xmlns:v="urn:schemas-microsoft-com:vml" xmlns:wp14="http://schemas.microsoft.com/office/word/2010/wordprocessingDrawing" xmlns:wp="http://schemas.openxmlformats.org/drawingml/2006/wordprocessingDrawing" xmlns:w10="urn:schemas-microsoft-com:office:word" xmlns:w="http://schemas.openxmlformats.org/wordprocessingml/2006/main" xmlns:w14="http://schemas.microsoft.com/office/word/2010/wordml" xmlns:w15="http://schemas.microsoft.com/office/word/2012/wordml" xmlns:w16cid="http://schemas.microsoft.com/office/word/2016/wordml/cid" xmlns:w16se="http://schemas.microsoft.com/office/word/2015/wordml/symex" xmlns:wpg="http://schemas.microsoft.com/office/word/2010/wordprocessingGroup" xmlns:wpi="http://schemas.microsoft.com/office/word/2010/wordprocessingInk" xmlns:wne="http://schemas.microsoft.com/office/word/2006/wordml" xmlns:wps="http://schemas.microsoft.com/office/word/2010/wordprocessingShape" mc:Ignorable="w14 w15 w16se w16cid wp14">
+<w:document xmlns:wpc="http://schemas.microsoft.com/office/word/2010/wordprocessingCanvas" xmlns:cx="http://schemas.microsoft.com/office/drawing/2014/chartex" xmlns:cx1="http://schemas.microsoft.com/office/drawing/2015/9/8/chartex" xmlns:cx2="http://schemas.microsoft.com/office/drawing/2015/10/21/chartex" xmlns:cx3="http://schemas.microsoft.com/office/drawing/2016/5/9/chartex" xmlns:cx4="http://schemas.microsoft.com/office/drawing/2016/5/10/chartex" xmlns:cx5="http://schemas.microsoft.com/office/drawing/2016/5/11/chartex" xmlns:cx6="http://schemas.microsoft.com/office/drawing/2016/5/12/chartex" xmlns:cx7="http://schemas.microsoft.com/office/drawing/2016/5/13/chartex" xmlns:cx8="http://schemas.microsoft.com/office/drawing/2016/5/14/chartex" xmlns:mc="http://schemas.openxmlformats.org/markup-compatibility/2006" xmlns:aink="http://schemas.microsoft.com/office/drawing/2016/ink" xmlns:am3d="http://schemas.microsoft.com/office/drawing/2017/model3d" xmlns:o="urn:schemas-microsoft-com:office:office" xmlns:r="http://schemas.openxmlformats.org/officeDocument/2006/relationships" xmlns:m="http://schemas.openxmlformats.org/officeDocument/2006/math" xmlns:v="urn:schemas-microsoft-com:vml" xmlns:wp14="http://schemas.microsoft.com/office/word/2010/wordprocessingDrawing" xmlns:wp="http://schemas.openxmlformats.org/drawingml/2006/wordprocessingDrawing" xmlns:w10="urn:schemas-microsoft-com:office:word" xmlns:w="http://schemas.openxmlformats.org/wordprocessingml/2006/main" xmlns:w14="http://schemas.microsoft.com/office/word/2010/wordml" xmlns:w15="http://schemas.microsoft.com/office/word/2012/wordml" xmlns:w16cex="http://schemas.microsoft.com/office/word/2018/wordml/cex" xmlns:w16cid="http://schemas.microsoft.com/office/word/2016/wordml/cid" xmlns:w16="http://schemas.microsoft.com/office/word/2018/wordml" xmlns:w16se="http://schemas.microsoft.com/office/word/2015/wordml/symex" xmlns:wpg="http://schemas.microsoft.com/office/word/2010/wordprocessingGroup" xmlns:wpi="http://schemas.microsoft.com/office/word/2010/wordprocessingInk" xmlns:wne="http://schemas.microsoft.com/office/word/2006/wordml" xmlns:wps="http://schemas.microsoft.com/office/word/2010/wordprocessingShape" mc:Ignorable="w14 w15 w16se w16cid w16 w16cex wp14">
   <w:body>
     <w:p>
       <w:pPr>
@@ -9,7 +9,6 @@
           <w:rFonts w:ascii="Times New Roman" w:hAnsi="Times New Roman" w:cs="Times New Roman"/>
         </w:rPr>
       </w:pPr>
-      <w:commentRangeStart w:id="0"/>
       <w:r>
         <w:rPr>
           <w:rFonts w:ascii="Times New Roman" w:hAnsi="Times New Roman" w:cs="Times New Roman"/>
@@ -21,16 +20,6 @@
           <w:rFonts w:ascii="Times New Roman" w:hAnsi="Times New Roman" w:cs="Times New Roman"/>
         </w:rPr>
         <w:t>the C language and Variables</w:t>
-      </w:r>
-      <w:commentRangeEnd w:id="0"/>
-      <w:r>
-        <w:rPr>
-          <w:rStyle w:val="CommentReference"/>
-          <w:rFonts w:ascii="Times New Roman" w:eastAsiaTheme="minorHAnsi" w:hAnsi="Times New Roman" w:cs="Times New Roman"/>
-          <w:spacing w:val="0"/>
-          <w:kern w:val="0"/>
-        </w:rPr>
-        <w:commentReference w:id="0"/>
       </w:r>
     </w:p>
     <w:p/>
@@ -97,12 +86,7 @@
         <w:t xml:space="preserve">. </w:t>
       </w:r>
       <w:r>
-        <w:t xml:space="preserve">The </w:t>
-      </w:r>
-      <w:bookmarkStart w:id="1" w:name="_GoBack"/>
-      <w:bookmarkEnd w:id="1"/>
-      <w:r>
-        <w:t xml:space="preserve">objective of this lab </w:t>
+        <w:t xml:space="preserve">The objective of this lab </w:t>
       </w:r>
       <w:r>
         <w:t xml:space="preserve">is to </w:t>
@@ -181,7 +165,7 @@
                     </pic:cNvPicPr>
                   </pic:nvPicPr>
                   <pic:blipFill>
-                    <a:blip r:embed="rId9">
+                    <a:blip r:embed="rId6">
                       <a:extLst>
                         <a:ext uri="{28A0092B-C50C-407E-A947-70E740481C1C}">
                           <a14:useLocalDpi xmlns:a14="http://schemas.microsoft.com/office/drawing/2010/main" val="0"/>
@@ -258,7 +242,6 @@
           <w:sz w:val="32"/>
           <w:szCs w:val="32"/>
         </w:rPr>
-        <w:lastRenderedPageBreak/>
         <w:t>Code Composer</w:t>
       </w:r>
     </w:p>
@@ -310,7 +293,7 @@
                     </pic:cNvPicPr>
                   </pic:nvPicPr>
                   <pic:blipFill>
-                    <a:blip r:embed="rId10">
+                    <a:blip r:embed="rId7">
                       <a:extLst>
                         <a:ext uri="{28A0092B-C50C-407E-A947-70E740481C1C}">
                           <a14:useLocalDpi xmlns:a14="http://schemas.microsoft.com/office/drawing/2010/main" val="0"/>
@@ -377,7 +360,7 @@
                     </pic:cNvPicPr>
                   </pic:nvPicPr>
                   <pic:blipFill>
-                    <a:blip r:embed="rId11">
+                    <a:blip r:embed="rId8">
                       <a:extLst>
                         <a:ext uri="{28A0092B-C50C-407E-A947-70E740481C1C}">
                           <a14:useLocalDpi xmlns:a14="http://schemas.microsoft.com/office/drawing/2010/main" val="0"/>
@@ -446,7 +429,6 @@
     </w:p>
     <w:p>
       <w:r>
-        <w:lastRenderedPageBreak/>
         <w:t xml:space="preserve">If you haven’t already </w:t>
       </w:r>
       <w:proofErr w:type="gramStart"/>
@@ -491,7 +473,7 @@
                     </pic:cNvPicPr>
                   </pic:nvPicPr>
                   <pic:blipFill>
-                    <a:blip r:embed="rId12">
+                    <a:blip r:embed="rId9">
                       <a:extLst>
                         <a:ext uri="{28A0092B-C50C-407E-A947-70E740481C1C}">
                           <a14:useLocalDpi xmlns:a14="http://schemas.microsoft.com/office/drawing/2010/main" val="0"/>
@@ -582,7 +564,7 @@
                     </pic:cNvPicPr>
                   </pic:nvPicPr>
                   <pic:blipFill>
-                    <a:blip r:embed="rId13">
+                    <a:blip r:embed="rId10">
                       <a:extLst>
                         <a:ext uri="{28A0092B-C50C-407E-A947-70E740481C1C}">
                           <a14:useLocalDpi xmlns:a14="http://schemas.microsoft.com/office/drawing/2010/main" val="0"/>
@@ -644,7 +626,6 @@
         <w:rPr>
           <w:color w:val="000000"/>
         </w:rPr>
-        <w:lastRenderedPageBreak/>
         <w:t>Now select Code Composer Studio, then CCS Projects:</w:t>
       </w:r>
     </w:p>
@@ -685,7 +666,7 @@
                     </pic:cNvPicPr>
                   </pic:nvPicPr>
                   <pic:blipFill>
-                    <a:blip r:embed="rId14">
+                    <a:blip r:embed="rId11">
                       <a:extLst>
                         <a:ext uri="{28A0092B-C50C-407E-A947-70E740481C1C}">
                           <a14:useLocalDpi xmlns:a14="http://schemas.microsoft.com/office/drawing/2010/main" val="0"/>
@@ -774,7 +755,7 @@
                     </pic:cNvPicPr>
                   </pic:nvPicPr>
                   <pic:blipFill>
-                    <a:blip r:embed="rId15">
+                    <a:blip r:embed="rId12">
                       <a:extLst>
                         <a:ext uri="{28A0092B-C50C-407E-A947-70E740481C1C}">
                           <a14:useLocalDpi xmlns:a14="http://schemas.microsoft.com/office/drawing/2010/main" val="0"/>
@@ -836,7 +817,6 @@
         <w:rPr>
           <w:color w:val="000000"/>
         </w:rPr>
-        <w:lastRenderedPageBreak/>
         <w:t xml:space="preserve">Browse to the directory where you unzip the archive. </w:t>
       </w:r>
       <w:r>
@@ -883,7 +863,7 @@
                     </pic:cNvPicPr>
                   </pic:nvPicPr>
                   <pic:blipFill>
-                    <a:blip r:embed="rId16">
+                    <a:blip r:embed="rId13">
                       <a:extLst>
                         <a:ext uri="{28A0092B-C50C-407E-A947-70E740481C1C}">
                           <a14:useLocalDpi xmlns:a14="http://schemas.microsoft.com/office/drawing/2010/main" val="0"/>
@@ -979,7 +959,7 @@
                     </pic:cNvPicPr>
                   </pic:nvPicPr>
                   <pic:blipFill>
-                    <a:blip r:embed="rId17">
+                    <a:blip r:embed="rId14">
                       <a:extLst>
                         <a:ext uri="{28A0092B-C50C-407E-A947-70E740481C1C}">
                           <a14:useLocalDpi xmlns:a14="http://schemas.microsoft.com/office/drawing/2010/main" val="0"/>
@@ -1048,7 +1028,6 @@
         <w:rPr>
           <w:color w:val="000000"/>
         </w:rPr>
-        <w:lastRenderedPageBreak/>
         <w:t>Make sure the bottom two check boxes are checked, then click Finish. You should now see this project in the Project Explorer window:</w:t>
       </w:r>
     </w:p>
@@ -1089,7 +1068,7 @@
                     </pic:cNvPicPr>
                   </pic:nvPicPr>
                   <pic:blipFill>
-                    <a:blip r:embed="rId18" cstate="print">
+                    <a:blip r:embed="rId15" cstate="print">
                       <a:extLst>
                         <a:ext uri="{28A0092B-C50C-407E-A947-70E740481C1C}">
                           <a14:useLocalDpi xmlns:a14="http://schemas.microsoft.com/office/drawing/2010/main" val="0"/>
@@ -1340,7 +1319,7 @@
                     </pic:cNvPicPr>
                   </pic:nvPicPr>
                   <pic:blipFill>
-                    <a:blip r:embed="rId19">
+                    <a:blip r:embed="rId16">
                       <a:extLst>
                         <a:ext uri="{28A0092B-C50C-407E-A947-70E740481C1C}">
                           <a14:useLocalDpi xmlns:a14="http://schemas.microsoft.com/office/drawing/2010/main" val="0"/>
@@ -1412,159 +1391,72 @@
         </w:rPr>
         <w:t xml:space="preserve">The Build process is </w:t>
       </w:r>
-      <w:del w:id="2" w:author="Lee Barney" w:date="2020-09-29T13:13:00Z">
-        <w:r>
-          <w:rPr>
-            <w:color w:val="000000"/>
-          </w:rPr>
-          <w:delText>also unique to the</w:delText>
-        </w:r>
-      </w:del>
-      <w:ins w:id="3" w:author="Lee Barney" w:date="2020-09-29T13:13:00Z">
-        <w:r>
-          <w:rPr>
-            <w:color w:val="000000"/>
-          </w:rPr>
-          <w:t>something that all compiled lang</w:t>
-        </w:r>
-      </w:ins>
-      <w:ins w:id="4" w:author="Lee Barney" w:date="2020-09-29T13:14:00Z">
-        <w:r>
-          <w:rPr>
-            <w:color w:val="000000"/>
-          </w:rPr>
-          <w:t>uages, like</w:t>
-        </w:r>
-      </w:ins>
+      <w:r>
+        <w:rPr>
+          <w:color w:val="000000"/>
+        </w:rPr>
+        <w:t>something that all compiled languages, like</w:t>
+      </w:r>
       <w:r>
         <w:rPr>
           <w:color w:val="000000"/>
         </w:rPr>
         <w:t xml:space="preserve"> C</w:t>
       </w:r>
-      <w:ins w:id="5" w:author="Lee Barney" w:date="2020-09-29T13:14:00Z">
-        <w:r>
-          <w:rPr>
-            <w:color w:val="000000"/>
-          </w:rPr>
-          <w:t>,</w:t>
-        </w:r>
-      </w:ins>
+      <w:r>
+        <w:rPr>
+          <w:color w:val="000000"/>
+        </w:rPr>
+        <w:t>,</w:t>
+      </w:r>
       <w:r>
         <w:rPr>
           <w:color w:val="000000"/>
         </w:rPr>
         <w:t xml:space="preserve"> </w:t>
       </w:r>
-      <w:ins w:id="6" w:author="Lee Barney" w:date="2020-09-29T13:14:00Z">
-        <w:r>
-          <w:rPr>
-            <w:color w:val="000000"/>
-          </w:rPr>
-          <w:t>must do prior to shipping or running.</w:t>
-        </w:r>
-      </w:ins>
-      <w:del w:id="7" w:author="Lee Barney" w:date="2020-09-29T13:14:00Z">
-        <w:r>
-          <w:rPr>
-            <w:color w:val="000000"/>
-          </w:rPr>
-          <w:delText xml:space="preserve">programming language, </w:delText>
-        </w:r>
-      </w:del>
-      <w:del w:id="8" w:author="Lee Barney" w:date="2020-09-29T13:13:00Z">
-        <w:r>
-          <w:rPr>
-            <w:color w:val="000000"/>
-          </w:rPr>
-          <w:delText xml:space="preserve">many </w:delText>
-        </w:r>
-      </w:del>
-      <w:ins w:id="9" w:author="Lee Barney" w:date="2020-09-29T13:14:00Z">
-        <w:r>
-          <w:rPr>
-            <w:color w:val="000000"/>
-          </w:rPr>
-          <w:t xml:space="preserve"> S</w:t>
-        </w:r>
-      </w:ins>
-      <w:ins w:id="10" w:author="Lee Barney" w:date="2020-09-29T13:13:00Z">
-        <w:r>
-          <w:rPr>
-            <w:color w:val="000000"/>
-          </w:rPr>
-          <w:t>ome</w:t>
-        </w:r>
-        <w:r>
-          <w:rPr>
-            <w:color w:val="000000"/>
-          </w:rPr>
-          <w:t xml:space="preserve"> </w:t>
-        </w:r>
-      </w:ins>
+      <w:r>
+        <w:rPr>
+          <w:color w:val="000000"/>
+        </w:rPr>
+        <w:t xml:space="preserve">must do prior to shipping or running. Some </w:t>
+      </w:r>
       <w:r>
         <w:rPr>
           <w:color w:val="000000"/>
         </w:rPr>
         <w:t>languages, like Python or Java</w:t>
       </w:r>
-      <w:ins w:id="11" w:author="Lee Barney" w:date="2020-09-29T13:13:00Z">
-        <w:r>
-          <w:rPr>
-            <w:color w:val="000000"/>
-          </w:rPr>
-          <w:t>Script</w:t>
-        </w:r>
-      </w:ins>
-      <w:r>
-        <w:rPr>
-          <w:color w:val="000000"/>
-        </w:rPr>
-        <w:t xml:space="preserve">, are interpreted languages, means that there is a program running on the device </w:t>
-      </w:r>
-      <w:r>
-        <w:rPr>
-          <w:color w:val="000000"/>
-        </w:rPr>
-        <w:lastRenderedPageBreak/>
-        <w:t xml:space="preserve">that </w:t>
-      </w:r>
-      <w:del w:id="12" w:author="Lee Barney" w:date="2020-09-29T13:14:00Z">
-        <w:r>
-          <w:rPr>
-            <w:color w:val="000000"/>
-          </w:rPr>
-          <w:delText xml:space="preserve">takes </w:delText>
-        </w:r>
-      </w:del>
-      <w:ins w:id="13" w:author="Lee Barney" w:date="2020-09-29T13:14:00Z">
-        <w:r>
-          <w:rPr>
-            <w:color w:val="000000"/>
-          </w:rPr>
-          <w:t>reads</w:t>
-        </w:r>
-        <w:r>
-          <w:rPr>
-            <w:color w:val="000000"/>
-          </w:rPr>
-          <w:t xml:space="preserve"> </w:t>
-        </w:r>
-      </w:ins>
+      <w:r>
+        <w:rPr>
+          <w:color w:val="000000"/>
+        </w:rPr>
+        <w:t>Script</w:t>
+      </w:r>
+      <w:r>
+        <w:rPr>
+          <w:color w:val="000000"/>
+        </w:rPr>
+        <w:t xml:space="preserve">, are interpreted languages, means that there is a program running on the device that </w:t>
+      </w:r>
+      <w:r>
+        <w:rPr>
+          <w:color w:val="000000"/>
+        </w:rPr>
+        <w:t xml:space="preserve">reads </w:t>
+      </w:r>
       <w:r>
         <w:rPr>
           <w:color w:val="000000"/>
         </w:rPr>
         <w:t xml:space="preserve">each command </w:t>
       </w:r>
-      <w:ins w:id="14" w:author="Lee Barney" w:date="2020-09-29T13:14:00Z">
-        <w:r>
-          <w:rPr>
-            <w:color w:val="000000"/>
-          </w:rPr>
-          <w:t xml:space="preserve">from the script file </w:t>
-        </w:r>
-      </w:ins>
+      <w:r>
+        <w:rPr>
+          <w:color w:val="000000"/>
+        </w:rPr>
+        <w:t xml:space="preserve">from the script file </w:t>
+      </w:r>
       <w:r>
         <w:rPr>
           <w:color w:val="000000"/>
@@ -1599,79 +1491,55 @@
           <w:color w:val="000000"/>
         </w:rPr>
       </w:pPr>
-      <w:ins w:id="15" w:author="Lee Barney" w:date="2020-09-29T13:15:00Z">
-        <w:r>
-          <w:rPr>
-            <w:color w:val="000000"/>
-          </w:rPr>
-          <w:t xml:space="preserve">Since </w:t>
-        </w:r>
-      </w:ins>
-      <w:del w:id="16" w:author="Lee Barney" w:date="2020-09-29T13:12:00Z">
-        <w:r>
-          <w:rPr>
-            <w:color w:val="000000"/>
-          </w:rPr>
-          <w:delText xml:space="preserve">The </w:delText>
-        </w:r>
-      </w:del>
+      <w:r>
+        <w:rPr>
+          <w:color w:val="000000"/>
+        </w:rPr>
+        <w:t xml:space="preserve">Since </w:t>
+      </w:r>
       <w:r>
         <w:rPr>
           <w:color w:val="000000"/>
         </w:rPr>
         <w:t>C</w:t>
       </w:r>
-      <w:ins w:id="17" w:author="Lee Barney" w:date="2020-09-29T13:12:00Z">
-        <w:r>
-          <w:rPr>
-            <w:color w:val="000000"/>
-          </w:rPr>
-          <w:t xml:space="preserve">, like many other languages, is a compiled </w:t>
-        </w:r>
-      </w:ins>
-      <w:del w:id="18" w:author="Lee Barney" w:date="2020-09-29T13:12:00Z">
-        <w:r>
-          <w:rPr>
-            <w:color w:val="000000"/>
-          </w:rPr>
-          <w:delText xml:space="preserve"> </w:delText>
-        </w:r>
-      </w:del>
-      <w:r>
-        <w:rPr>
-          <w:color w:val="000000"/>
-        </w:rPr>
-        <w:t>programming language</w:t>
-      </w:r>
-      <w:del w:id="19" w:author="Lee Barney" w:date="2020-09-29T13:12:00Z">
-        <w:r>
-          <w:rPr>
-            <w:color w:val="000000"/>
-          </w:rPr>
-          <w:delText xml:space="preserve"> is a compiled language</w:delText>
-        </w:r>
-      </w:del>
-      <w:del w:id="20" w:author="Lee Barney" w:date="2020-09-29T13:15:00Z">
-        <w:r>
-          <w:rPr>
-            <w:color w:val="000000"/>
-          </w:rPr>
-          <w:delText>. This means that</w:delText>
-        </w:r>
-      </w:del>
-      <w:ins w:id="21" w:author="Lee Barney" w:date="2020-09-29T13:15:00Z">
-        <w:r>
-          <w:rPr>
-            <w:color w:val="000000"/>
-          </w:rPr>
-          <w:t xml:space="preserve">, </w:t>
-        </w:r>
-      </w:ins>
-      <w:r>
-        <w:rPr>
-          <w:color w:val="000000"/>
-        </w:rPr>
-        <w:t xml:space="preserve"> a special program called a compiler takes your program and turns it into machine code. When you want to run your </w:t>
+      <w:r>
+        <w:rPr>
+          <w:color w:val="000000"/>
+        </w:rPr>
+        <w:t xml:space="preserve">, like many other languages, is a compiled </w:t>
+      </w:r>
+      <w:r>
+        <w:rPr>
+          <w:color w:val="000000"/>
+        </w:rPr>
+        <w:t xml:space="preserve">programming </w:t>
+      </w:r>
+      <w:proofErr w:type="gramStart"/>
+      <w:r>
+        <w:rPr>
+          <w:color w:val="000000"/>
+        </w:rPr>
+        <w:t>language</w:t>
+      </w:r>
+      <w:r>
+        <w:rPr>
+          <w:color w:val="000000"/>
+        </w:rPr>
+        <w:t xml:space="preserve">, </w:t>
+      </w:r>
+      <w:r>
+        <w:rPr>
+          <w:color w:val="000000"/>
+        </w:rPr>
+        <w:t xml:space="preserve"> a</w:t>
+      </w:r>
+      <w:proofErr w:type="gramEnd"/>
+      <w:r>
+        <w:rPr>
+          <w:color w:val="000000"/>
+        </w:rPr>
+        <w:t xml:space="preserve"> special program called a compiler takes your program and turns it into machine code. When you want to run your </w:t>
       </w:r>
       <w:proofErr w:type="gramStart"/>
       <w:r>
@@ -1745,7 +1613,7 @@
                     </pic:cNvPicPr>
                   </pic:nvPicPr>
                   <pic:blipFill>
-                    <a:blip r:embed="rId20">
+                    <a:blip r:embed="rId17">
                       <a:extLst>
                         <a:ext uri="{28A0092B-C50C-407E-A947-70E740481C1C}">
                           <a14:useLocalDpi xmlns:a14="http://schemas.microsoft.com/office/drawing/2010/main" val="0"/>
@@ -1834,7 +1702,7 @@
                     </pic:cNvPicPr>
                   </pic:nvPicPr>
                   <pic:blipFill>
-                    <a:blip r:embed="rId21" cstate="print">
+                    <a:blip r:embed="rId18" cstate="print">
                       <a:extLst>
                         <a:ext uri="{28A0092B-C50C-407E-A947-70E740481C1C}">
                           <a14:useLocalDpi xmlns:a14="http://schemas.microsoft.com/office/drawing/2010/main" val="0"/>
@@ -1883,7 +1751,6 @@
         <w:rPr>
           <w:color w:val="000000"/>
         </w:rPr>
-        <w:lastRenderedPageBreak/>
         <w:t>The program is on the MSP432P401R hardware, but you now need to press Resume to actually run the code:</w:t>
       </w:r>
     </w:p>
@@ -1924,7 +1791,7 @@
                     </pic:cNvPicPr>
                   </pic:nvPicPr>
                   <pic:blipFill>
-                    <a:blip r:embed="rId22">
+                    <a:blip r:embed="rId19">
                       <a:extLst>
                         <a:ext uri="{28A0092B-C50C-407E-A947-70E740481C1C}">
                           <a14:useLocalDpi xmlns:a14="http://schemas.microsoft.com/office/drawing/2010/main" val="0"/>
@@ -2013,7 +1880,7 @@
                     </pic:cNvPicPr>
                   </pic:nvPicPr>
                   <pic:blipFill>
-                    <a:blip r:embed="rId23" cstate="print">
+                    <a:blip r:embed="rId20" cstate="print">
                       <a:extLst>
                         <a:ext uri="{28A0092B-C50C-407E-A947-70E740481C1C}">
                           <a14:useLocalDpi xmlns:a14="http://schemas.microsoft.com/office/drawing/2010/main" val="0"/>
@@ -2178,7 +2045,7 @@
                     </pic:cNvPicPr>
                   </pic:nvPicPr>
                   <pic:blipFill>
-                    <a:blip r:embed="rId24">
+                    <a:blip r:embed="rId21">
                       <a:extLst>
                         <a:ext uri="{28A0092B-C50C-407E-A947-70E740481C1C}">
                           <a14:useLocalDpi xmlns:a14="http://schemas.microsoft.com/office/drawing/2010/main" val="0"/>
@@ -2227,45 +2094,40 @@
         <w:rPr>
           <w:color w:val="000000"/>
         </w:rPr>
-        <w:lastRenderedPageBreak/>
-        <w:t>By the way, you’ve also added a</w:t>
-      </w:r>
-      <w:ins w:id="22" w:author="Lee Barney" w:date="2020-09-29T13:16:00Z">
-        <w:r>
-          <w:rPr>
-            <w:color w:val="000000"/>
-          </w:rPr>
-          <w:t>n infinite</w:t>
-        </w:r>
-      </w:ins>
-      <w:r>
-        <w:rPr>
-          <w:color w:val="000000"/>
-        </w:rPr>
-        <w:t xml:space="preserve"> while</w:t>
-      </w:r>
-      <w:del w:id="23" w:author="Lee Barney" w:date="2020-09-29T13:16:00Z">
-        <w:r>
-          <w:rPr>
-            <w:color w:val="000000"/>
-          </w:rPr>
-          <w:delText xml:space="preserve"> forever</w:delText>
-        </w:r>
-      </w:del>
-      <w:r>
-        <w:rPr>
-          <w:color w:val="000000"/>
-        </w:rPr>
-        <w:t xml:space="preserve"> loop, just so the program keep</w:t>
-      </w:r>
-      <w:ins w:id="24" w:author="Lee Barney" w:date="2020-09-29T13:16:00Z">
-        <w:r>
-          <w:rPr>
-            <w:color w:val="000000"/>
-          </w:rPr>
-          <w:t>s</w:t>
-        </w:r>
-      </w:ins>
+        <w:t xml:space="preserve">By the way, </w:t>
+      </w:r>
+      <w:proofErr w:type="gramStart"/>
+      <w:r>
+        <w:rPr>
+          <w:color w:val="000000"/>
+        </w:rPr>
+        <w:t>you’ve</w:t>
+      </w:r>
+      <w:proofErr w:type="gramEnd"/>
+      <w:r>
+        <w:rPr>
+          <w:color w:val="000000"/>
+        </w:rPr>
+        <w:t xml:space="preserve"> also added a</w:t>
+      </w:r>
+      <w:r>
+        <w:rPr>
+          <w:color w:val="000000"/>
+        </w:rPr>
+        <w:t>n infinite</w:t>
+      </w:r>
+      <w:r>
+        <w:rPr>
+          <w:color w:val="000000"/>
+        </w:rPr>
+        <w:t xml:space="preserve"> while loop, just so the program keep</w:t>
+      </w:r>
+      <w:r>
+        <w:rPr>
+          <w:color w:val="000000"/>
+        </w:rPr>
+        <w:t>s</w:t>
+      </w:r>
       <w:r>
         <w:rPr>
           <w:color w:val="000000"/>
@@ -2284,27 +2146,31 @@
         </w:rPr>
         <w:t xml:space="preserve"> declaration for any variable </w:t>
       </w:r>
-      <w:ins w:id="25" w:author="Lee Barney" w:date="2020-09-29T13:17:00Z">
-        <w:r>
-          <w:rPr>
-            <w:color w:val="000000"/>
-          </w:rPr>
-          <w:t>works like this;</w:t>
-        </w:r>
-      </w:ins>
-      <w:del w:id="26" w:author="Lee Barney" w:date="2020-09-29T13:17:00Z">
-        <w:r>
-          <w:rPr>
-            <w:color w:val="000000"/>
-          </w:rPr>
-          <w:delText>is simple,</w:delText>
-        </w:r>
-      </w:del>
-      <w:r>
-        <w:rPr>
-          <w:color w:val="000000"/>
-        </w:rPr>
-        <w:t xml:space="preserve"> first you detail the type, then the name of the variable, and then, optionally, you’ll can initialize the variable to a value.</w:t>
+      <w:r>
+        <w:rPr>
+          <w:color w:val="000000"/>
+        </w:rPr>
+        <w:t>works like this;</w:t>
+      </w:r>
+      <w:r>
+        <w:rPr>
+          <w:color w:val="000000"/>
+        </w:rPr>
+        <w:t xml:space="preserve"> first you detail the type, then the name of the variable, and then, optionally, </w:t>
+      </w:r>
+      <w:proofErr w:type="gramStart"/>
+      <w:r>
+        <w:rPr>
+          <w:color w:val="000000"/>
+        </w:rPr>
+        <w:t>you’ll</w:t>
+      </w:r>
+      <w:proofErr w:type="gramEnd"/>
+      <w:r>
+        <w:rPr>
+          <w:color w:val="000000"/>
+        </w:rPr>
+        <w:t xml:space="preserve"> can initialize the variable to a value.</w:t>
       </w:r>
     </w:p>
     <w:p>
@@ -2371,7 +2237,7 @@
                     </pic:cNvPicPr>
                   </pic:nvPicPr>
                   <pic:blipFill>
-                    <a:blip r:embed="rId25">
+                    <a:blip r:embed="rId22">
                       <a:extLst>
                         <a:ext uri="{28A0092B-C50C-407E-A947-70E740481C1C}">
                           <a14:useLocalDpi xmlns:a14="http://schemas.microsoft.com/office/drawing/2010/main" val="0"/>
@@ -2487,7 +2353,7 @@
                     </pic:cNvPicPr>
                   </pic:nvPicPr>
                   <pic:blipFill>
-                    <a:blip r:embed="rId26" cstate="print">
+                    <a:blip r:embed="rId23" cstate="print">
                       <a:extLst>
                         <a:ext uri="{28A0092B-C50C-407E-A947-70E740481C1C}">
                           <a14:useLocalDpi xmlns:a14="http://schemas.microsoft.com/office/drawing/2010/main" val="0"/>
@@ -2536,21 +2402,7 @@
         <w:rPr>
           <w:color w:val="000000"/>
         </w:rPr>
-        <w:t xml:space="preserve">In this case you have a variable named variable1, it is of type int, </w:t>
-      </w:r>
-      <w:proofErr w:type="gramStart"/>
-      <w:r>
-        <w:rPr>
-          <w:color w:val="000000"/>
-        </w:rPr>
-        <w:t>it’s</w:t>
-      </w:r>
-      <w:proofErr w:type="gramEnd"/>
-      <w:r>
-        <w:rPr>
-          <w:color w:val="000000"/>
-        </w:rPr>
-        <w:t xml:space="preserve"> current value is 0, and its Location is </w:t>
+        <w:t xml:space="preserve">In this case you have a variable named variable1, it is of type int, it’s current value is 0, and its Location is </w:t>
       </w:r>
       <w:r>
         <w:rPr>
@@ -2589,7 +2441,6 @@
         <w:rPr>
           <w:color w:val="000000"/>
         </w:rPr>
-        <w:lastRenderedPageBreak/>
         <w:t>Now use the Step Over command to step over line 13:</w:t>
       </w:r>
     </w:p>
@@ -2630,7 +2481,7 @@
                     </pic:cNvPicPr>
                   </pic:nvPicPr>
                   <pic:blipFill>
-                    <a:blip r:embed="rId27">
+                    <a:blip r:embed="rId24">
                       <a:extLst>
                         <a:ext uri="{28A0092B-C50C-407E-A947-70E740481C1C}">
                           <a14:useLocalDpi xmlns:a14="http://schemas.microsoft.com/office/drawing/2010/main" val="0"/>
@@ -2726,7 +2577,7 @@
                     </pic:cNvPicPr>
                   </pic:nvPicPr>
                   <pic:blipFill>
-                    <a:blip r:embed="rId28">
+                    <a:blip r:embed="rId25">
                       <a:extLst>
                         <a:ext uri="{28A0092B-C50C-407E-A947-70E740481C1C}">
                           <a14:useLocalDpi xmlns:a14="http://schemas.microsoft.com/office/drawing/2010/main" val="0"/>
@@ -2858,7 +2709,7 @@
                     </pic:cNvPicPr>
                   </pic:nvPicPr>
                   <pic:blipFill>
-                    <a:blip r:embed="rId29">
+                    <a:blip r:embed="rId26">
                       <a:extLst>
                         <a:ext uri="{28A0092B-C50C-407E-A947-70E740481C1C}">
                           <a14:useLocalDpi xmlns:a14="http://schemas.microsoft.com/office/drawing/2010/main" val="0"/>
@@ -2921,169 +2772,74 @@
         <w:rPr>
           <w:color w:val="000000"/>
         </w:rPr>
-        <w:lastRenderedPageBreak/>
         <w:t xml:space="preserve">This introduces two new types of variable, a float and character array. </w:t>
       </w:r>
-      <w:del w:id="27" w:author="Lee Barney" w:date="2020-09-29T13:19:00Z">
-        <w:r>
-          <w:rPr>
-            <w:color w:val="000000"/>
-          </w:rPr>
-          <w:delText>The float</w:delText>
-        </w:r>
-      </w:del>
-      <w:ins w:id="28" w:author="Lee Barney" w:date="2020-09-29T13:19:00Z">
-        <w:r>
-          <w:rPr>
-            <w:color w:val="000000"/>
-          </w:rPr>
-          <w:t>Floats</w:t>
-        </w:r>
-      </w:ins>
+      <w:r>
+        <w:rPr>
+          <w:color w:val="000000"/>
+        </w:rPr>
+        <w:t>Floats</w:t>
+      </w:r>
+      <w:r>
+        <w:rPr>
+          <w:color w:val="000000"/>
+        </w:rPr>
+        <w:t xml:space="preserve"> hold </w:t>
+      </w:r>
+      <w:r>
+        <w:rPr>
+          <w:color w:val="000000"/>
+        </w:rPr>
+        <w:t xml:space="preserve">small </w:t>
+      </w:r>
+      <w:r>
+        <w:rPr>
+          <w:color w:val="000000"/>
+        </w:rPr>
+        <w:t xml:space="preserve">values that </w:t>
+      </w:r>
+      <w:r>
+        <w:rPr>
+          <w:color w:val="000000"/>
+        </w:rPr>
+        <w:t>have a decimal point.</w:t>
+      </w:r>
       <w:r>
         <w:rPr>
           <w:color w:val="000000"/>
         </w:rPr>
         <w:t xml:space="preserve"> </w:t>
       </w:r>
-      <w:del w:id="29" w:author="Lee Barney" w:date="2020-09-29T13:19:00Z">
-        <w:r>
-          <w:rPr>
-            <w:color w:val="000000"/>
-          </w:rPr>
-          <w:delText xml:space="preserve">will </w:delText>
-        </w:r>
-      </w:del>
-      <w:r>
-        <w:rPr>
-          <w:color w:val="000000"/>
-        </w:rPr>
-        <w:t xml:space="preserve">hold </w:t>
-      </w:r>
-      <w:ins w:id="30" w:author="Lee Barney" w:date="2020-09-29T13:18:00Z">
-        <w:r>
-          <w:rPr>
-            <w:color w:val="000000"/>
-          </w:rPr>
-          <w:t xml:space="preserve">small </w:t>
-        </w:r>
-      </w:ins>
-      <w:r>
-        <w:rPr>
-          <w:color w:val="000000"/>
-        </w:rPr>
-        <w:t xml:space="preserve">values that </w:t>
-      </w:r>
-      <w:del w:id="31" w:author="Lee Barney" w:date="2020-09-29T13:18:00Z">
-        <w:r>
-          <w:rPr>
-            <w:color w:val="000000"/>
-          </w:rPr>
-          <w:delText>have values after the decimal point</w:delText>
-        </w:r>
-      </w:del>
-      <w:ins w:id="32" w:author="Lee Barney" w:date="2020-09-29T13:18:00Z">
-        <w:r>
-          <w:rPr>
-            <w:color w:val="000000"/>
-          </w:rPr>
-          <w:t>have a decimal point</w:t>
-        </w:r>
-      </w:ins>
-      <w:ins w:id="33" w:author="Lee Barney" w:date="2020-09-29T13:19:00Z">
-        <w:r>
-          <w:rPr>
-            <w:color w:val="000000"/>
-          </w:rPr>
-          <w:t>.</w:t>
-        </w:r>
-      </w:ins>
-      <w:del w:id="34" w:author="Lee Barney" w:date="2020-09-29T13:19:00Z">
-        <w:r>
-          <w:rPr>
-            <w:color w:val="000000"/>
-          </w:rPr>
-          <w:delText>,</w:delText>
-        </w:r>
-      </w:del>
-      <w:r>
-        <w:rPr>
-          <w:color w:val="000000"/>
-        </w:rPr>
-        <w:t xml:space="preserve"> </w:t>
-      </w:r>
-      <w:del w:id="35" w:author="Lee Barney" w:date="2020-09-29T13:19:00Z">
-        <w:r>
-          <w:rPr>
-            <w:color w:val="000000"/>
-          </w:rPr>
-          <w:delText>and the c</w:delText>
-        </w:r>
-      </w:del>
-      <w:ins w:id="36" w:author="Lee Barney" w:date="2020-09-29T13:19:00Z">
-        <w:r>
-          <w:rPr>
-            <w:color w:val="000000"/>
-          </w:rPr>
-          <w:t>C</w:t>
-        </w:r>
-      </w:ins>
+      <w:r>
+        <w:rPr>
+          <w:color w:val="000000"/>
+        </w:rPr>
+        <w:t>C</w:t>
+      </w:r>
       <w:r>
         <w:rPr>
           <w:color w:val="000000"/>
         </w:rPr>
         <w:t>haracter array</w:t>
       </w:r>
-      <w:ins w:id="37" w:author="Lee Barney" w:date="2020-09-29T13:19:00Z">
-        <w:r>
-          <w:rPr>
-            <w:color w:val="000000"/>
-          </w:rPr>
-          <w:t>s</w:t>
-        </w:r>
-      </w:ins>
-      <w:r>
-        <w:rPr>
-          <w:color w:val="000000"/>
-        </w:rPr>
-        <w:t xml:space="preserve"> hold</w:t>
-      </w:r>
-      <w:del w:id="38" w:author="Lee Barney" w:date="2020-09-29T13:19:00Z">
-        <w:r>
-          <w:rPr>
-            <w:color w:val="000000"/>
-          </w:rPr>
-          <w:delText>s</w:delText>
-        </w:r>
-      </w:del>
-      <w:r>
-        <w:rPr>
-          <w:color w:val="000000"/>
-        </w:rPr>
-        <w:t xml:space="preserve"> </w:t>
-      </w:r>
-      <w:del w:id="39" w:author="Lee Barney" w:date="2020-09-29T13:19:00Z">
-        <w:r>
-          <w:rPr>
-            <w:color w:val="000000"/>
-          </w:rPr>
-          <w:delText xml:space="preserve">character </w:delText>
-        </w:r>
-      </w:del>
-      <w:ins w:id="40" w:author="Lee Barney" w:date="2020-09-29T13:19:00Z">
-        <w:r>
-          <w:rPr>
-            <w:color w:val="000000"/>
-          </w:rPr>
-          <w:t>string</w:t>
-        </w:r>
-        <w:r>
-          <w:rPr>
-            <w:color w:val="000000"/>
-          </w:rPr>
-          <w:t xml:space="preserve"> </w:t>
-        </w:r>
-      </w:ins>
+      <w:r>
+        <w:rPr>
+          <w:color w:val="000000"/>
+        </w:rPr>
+        <w:t>s</w:t>
+      </w:r>
+      <w:r>
+        <w:rPr>
+          <w:color w:val="000000"/>
+        </w:rPr>
+        <w:t xml:space="preserve"> hold </w:t>
+      </w:r>
+      <w:r>
+        <w:rPr>
+          <w:color w:val="000000"/>
+        </w:rPr>
+        <w:t xml:space="preserve">string </w:t>
+      </w:r>
       <w:r>
         <w:rPr>
           <w:color w:val="000000"/>
@@ -3101,11 +2857,6 @@
           <w:i/>
           <w:iCs/>
           <w:color w:val="000000"/>
-          <w:rPrChange w:id="41" w:author="Lee Barney" w:date="2020-09-29T13:19:00Z">
-            <w:rPr>
-              <w:color w:val="000000"/>
-            </w:rPr>
-          </w:rPrChange>
         </w:rPr>
         <w:t>name</w:t>
       </w:r>
@@ -3115,58 +2866,36 @@
         </w:rPr>
         <w:t xml:space="preserve"> array. I</w:t>
       </w:r>
-      <w:ins w:id="42" w:author="Lee Barney" w:date="2020-09-29T13:20:00Z">
-        <w:r>
-          <w:rPr>
-            <w:color w:val="000000"/>
-          </w:rPr>
-          <w:t>t is i</w:t>
-        </w:r>
-      </w:ins>
+      <w:r>
+        <w:rPr>
+          <w:color w:val="000000"/>
+        </w:rPr>
+        <w:t>t is i</w:t>
+      </w:r>
       <w:r>
         <w:rPr>
           <w:color w:val="000000"/>
         </w:rPr>
         <w:t xml:space="preserve">mportant to note </w:t>
       </w:r>
-      <w:ins w:id="43" w:author="Lee Barney" w:date="2020-09-29T13:20:00Z">
-        <w:r>
-          <w:rPr>
-            <w:color w:val="000000"/>
-          </w:rPr>
-          <w:t xml:space="preserve">that </w:t>
-        </w:r>
-      </w:ins>
-      <w:del w:id="44" w:author="Lee Barney" w:date="2020-09-29T13:20:00Z">
-        <w:r>
-          <w:rPr>
-            <w:color w:val="000000"/>
-          </w:rPr>
-          <w:delText xml:space="preserve">is </w:delText>
-        </w:r>
-      </w:del>
+      <w:r>
+        <w:rPr>
+          <w:color w:val="000000"/>
+        </w:rPr>
+        <w:t xml:space="preserve">that </w:t>
+      </w:r>
       <w:r>
         <w:rPr>
           <w:color w:val="000000"/>
         </w:rPr>
         <w:t>the NULL character, o</w:t>
       </w:r>
-      <w:ins w:id="45" w:author="Lee Barney" w:date="2020-09-29T13:20:00Z">
-        <w:r>
-          <w:rPr>
-            <w:color w:val="000000"/>
-          </w:rPr>
-          <w:t>r</w:t>
-        </w:r>
-      </w:ins>
-      <w:del w:id="46" w:author="Lee Barney" w:date="2020-09-29T13:20:00Z">
-        <w:r>
-          <w:rPr>
-            <w:color w:val="000000"/>
-          </w:rPr>
-          <w:delText>f</w:delText>
-        </w:r>
-      </w:del>
+      <w:r>
+        <w:rPr>
+          <w:color w:val="000000"/>
+        </w:rPr>
+        <w:t>r</w:t>
+      </w:r>
       <w:r>
         <w:rPr>
           <w:color w:val="000000"/>
@@ -3191,18 +2920,27 @@
         <w:rPr>
           <w:color w:val="000000"/>
         </w:rPr>
-        <w:t xml:space="preserve">Now compile and upload the code. If you haven’t changed it your breakpoint should still be at the </w:t>
+        <w:t xml:space="preserve">Now compile and upload the code. If you </w:t>
+      </w:r>
+      <w:proofErr w:type="gramStart"/>
+      <w:r>
+        <w:rPr>
+          <w:color w:val="000000"/>
+        </w:rPr>
+        <w:t>haven’t</w:t>
+      </w:r>
+      <w:proofErr w:type="gramEnd"/>
+      <w:r>
+        <w:rPr>
+          <w:color w:val="000000"/>
+        </w:rPr>
+        <w:t xml:space="preserve"> changed it your breakpoint should still be at the </w:t>
       </w:r>
       <w:r>
         <w:rPr>
           <w:i/>
           <w:iCs/>
           <w:color w:val="000000"/>
-          <w:rPrChange w:id="47" w:author="Lee Barney" w:date="2020-09-29T13:21:00Z">
-            <w:rPr>
-              <w:color w:val="000000"/>
-            </w:rPr>
-          </w:rPrChange>
         </w:rPr>
         <w:t>variable = 5;</w:t>
       </w:r>
@@ -3217,21 +2955,7 @@
         <w:rPr>
           <w:color w:val="000000"/>
         </w:rPr>
-        <w:t>so</w:t>
-      </w:r>
-      <w:del w:id="48" w:author="Lee Barney" w:date="2020-09-29T13:21:00Z">
-        <w:r>
-          <w:rPr>
-            <w:color w:val="000000"/>
-          </w:rPr>
-          <w:delText xml:space="preserve"> the </w:delText>
-        </w:r>
-      </w:del>
-      <w:r>
-        <w:rPr>
-          <w:color w:val="000000"/>
-        </w:rPr>
-        <w:t>Resume</w:t>
+        <w:t>soResume</w:t>
       </w:r>
       <w:proofErr w:type="spellEnd"/>
       <w:r>
@@ -3240,27 +2964,31 @@
         </w:rPr>
         <w:t xml:space="preserve"> the code and it should stop at that line. </w:t>
       </w:r>
-      <w:ins w:id="49" w:author="Lee Barney" w:date="2020-09-29T13:21:00Z">
-        <w:r>
-          <w:rPr>
-            <w:color w:val="000000"/>
-          </w:rPr>
-          <w:t>Then y</w:t>
-        </w:r>
-      </w:ins>
-      <w:del w:id="50" w:author="Lee Barney" w:date="2020-09-29T13:21:00Z">
-        <w:r>
-          <w:rPr>
-            <w:color w:val="000000"/>
-          </w:rPr>
-          <w:delText>Y</w:delText>
-        </w:r>
-      </w:del>
-      <w:r>
-        <w:rPr>
-          <w:color w:val="000000"/>
-        </w:rPr>
-        <w:t>ou should see something similar to this:</w:t>
+      <w:r>
+        <w:rPr>
+          <w:color w:val="000000"/>
+        </w:rPr>
+        <w:t>Then y</w:t>
+      </w:r>
+      <w:r>
+        <w:rPr>
+          <w:color w:val="000000"/>
+        </w:rPr>
+        <w:t xml:space="preserve">ou should see something </w:t>
+      </w:r>
+      <w:proofErr w:type="gramStart"/>
+      <w:r>
+        <w:rPr>
+          <w:color w:val="000000"/>
+        </w:rPr>
+        <w:t>similar to</w:t>
+      </w:r>
+      <w:proofErr w:type="gramEnd"/>
+      <w:r>
+        <w:rPr>
+          <w:color w:val="000000"/>
+        </w:rPr>
+        <w:t xml:space="preserve"> this:</w:t>
       </w:r>
     </w:p>
     <w:p>
@@ -3299,7 +3027,7 @@
                     </pic:cNvPicPr>
                   </pic:nvPicPr>
                   <pic:blipFill>
-                    <a:blip r:embed="rId30" cstate="print">
+                    <a:blip r:embed="rId27" cstate="print">
                       <a:extLst>
                         <a:ext uri="{28A0092B-C50C-407E-A947-70E740481C1C}">
                           <a14:useLocalDpi xmlns:a14="http://schemas.microsoft.com/office/drawing/2010/main" val="0"/>
@@ -3350,14 +3078,12 @@
         </w:rPr>
         <w:t>Notice all of our variables are shown in the Variables space. Each has a type, and an address</w:t>
       </w:r>
-      <w:ins w:id="51" w:author="Lee Barney" w:date="2020-09-29T13:21:00Z">
-        <w:r>
-          <w:rPr>
-            <w:color w:val="000000"/>
-          </w:rPr>
-          <w:t xml:space="preserve"> (See the Location column in the table)</w:t>
-        </w:r>
-      </w:ins>
+      <w:r>
+        <w:rPr>
+          <w:color w:val="000000"/>
+        </w:rPr>
+        <w:t xml:space="preserve"> (See the Location column in the table)</w:t>
+      </w:r>
       <w:r>
         <w:rPr>
           <w:color w:val="000000"/>
@@ -3420,7 +3146,7 @@
                     </pic:cNvPicPr>
                   </pic:nvPicPr>
                   <pic:blipFill>
-                    <a:blip r:embed="rId31">
+                    <a:blip r:embed="rId28">
                       <a:extLst>
                         <a:ext uri="{28A0092B-C50C-407E-A947-70E740481C1C}">
                           <a14:useLocalDpi xmlns:a14="http://schemas.microsoft.com/office/drawing/2010/main" val="0"/>
@@ -3536,7 +3262,6 @@
         <w:rPr>
           <w:color w:val="000000"/>
         </w:rPr>
-        <w:lastRenderedPageBreak/>
         <w:t>And the answer is this would have caused a compile error, like this:</w:t>
       </w:r>
     </w:p>
@@ -3584,7 +3309,7 @@
                     </pic:cNvPicPr>
                   </pic:nvPicPr>
                   <pic:blipFill>
-                    <a:blip r:embed="rId32">
+                    <a:blip r:embed="rId29">
                       <a:extLst>
                         <a:ext uri="{28A0092B-C50C-407E-A947-70E740481C1C}">
                           <a14:useLocalDpi xmlns:a14="http://schemas.microsoft.com/office/drawing/2010/main" val="0"/>
@@ -3673,7 +3398,7 @@
                     </pic:cNvPicPr>
                   </pic:nvPicPr>
                   <pic:blipFill>
-                    <a:blip r:embed="rId33">
+                    <a:blip r:embed="rId30">
                       <a:extLst>
                         <a:ext uri="{28A0092B-C50C-407E-A947-70E740481C1C}">
                           <a14:useLocalDpi xmlns:a14="http://schemas.microsoft.com/office/drawing/2010/main" val="0"/>
@@ -3777,7 +3502,7 @@
                     </pic:cNvPicPr>
                   </pic:nvPicPr>
                   <pic:blipFill>
-                    <a:blip r:embed="rId34">
+                    <a:blip r:embed="rId31">
                       <a:extLst>
                         <a:ext uri="{28A0092B-C50C-407E-A947-70E740481C1C}">
                           <a14:useLocalDpi xmlns:a14="http://schemas.microsoft.com/office/drawing/2010/main" val="0"/>
@@ -3826,7 +3551,6 @@
         <w:rPr>
           <w:color w:val="000000"/>
         </w:rPr>
-        <w:lastRenderedPageBreak/>
         <w:t>Notice line 21. It is important that you end your character array with the NULL character (value 0) or the computer won’t know how many valid characters the array contains.</w:t>
       </w:r>
     </w:p>
@@ -4333,7 +4057,7 @@
                     </pic:cNvPicPr>
                   </pic:nvPicPr>
                   <pic:blipFill>
-                    <a:blip r:embed="rId35">
+                    <a:blip r:embed="rId32">
                       <a:extLst>
                         <a:ext uri="{28A0092B-C50C-407E-A947-70E740481C1C}">
                           <a14:useLocalDpi xmlns:a14="http://schemas.microsoft.com/office/drawing/2010/main" val="0"/>
@@ -4390,11 +4114,6 @@
           <w:i/>
           <w:iCs/>
           <w:color w:val="000000"/>
-          <w:rPrChange w:id="52" w:author="Lee Barney" w:date="2020-09-29T13:24:00Z">
-            <w:rPr>
-              <w:color w:val="000000"/>
-            </w:rPr>
-          </w:rPrChange>
         </w:rPr>
         <w:t>struct</w:t>
       </w:r>
@@ -4404,200 +4123,120 @@
         </w:rPr>
         <w:t xml:space="preserve"> keyword tells the compiler that you are going to create a</w:t>
       </w:r>
-      <w:ins w:id="53" w:author="Lee Barney" w:date="2020-09-29T13:24:00Z">
-        <w:r>
-          <w:rPr>
-            <w:color w:val="000000"/>
-          </w:rPr>
-          <w:t xml:space="preserve"> custom,</w:t>
-        </w:r>
-      </w:ins>
+      <w:r>
+        <w:rPr>
+          <w:color w:val="000000"/>
+        </w:rPr>
+        <w:t xml:space="preserve"> custom,</w:t>
+      </w:r>
       <w:r>
         <w:rPr>
           <w:color w:val="000000"/>
         </w:rPr>
         <w:t xml:space="preserve"> combined data type. In this case it </w:t>
       </w:r>
-      <w:del w:id="54" w:author="Lee Barney" w:date="2020-09-29T13:24:00Z">
-        <w:r>
-          <w:rPr>
-            <w:color w:val="000000"/>
-          </w:rPr>
-          <w:delText xml:space="preserve">is going to have </w:delText>
-        </w:r>
-      </w:del>
-      <w:ins w:id="55" w:author="Lee Barney" w:date="2020-09-29T13:24:00Z">
-        <w:r>
-          <w:rPr>
-            <w:color w:val="000000"/>
-          </w:rPr>
-          <w:t xml:space="preserve">has </w:t>
-        </w:r>
-      </w:ins>
+      <w:r>
+        <w:rPr>
+          <w:color w:val="000000"/>
+        </w:rPr>
+        <w:t xml:space="preserve">has </w:t>
+      </w:r>
       <w:r>
         <w:rPr>
           <w:color w:val="000000"/>
         </w:rPr>
         <w:t>two elements, a</w:t>
       </w:r>
-      <w:ins w:id="56" w:author="Lee Barney" w:date="2020-09-29T13:24:00Z">
-        <w:r>
-          <w:rPr>
-            <w:color w:val="000000"/>
-          </w:rPr>
-          <w:t>n</w:t>
-        </w:r>
-      </w:ins>
-      <w:del w:id="57" w:author="Lee Barney" w:date="2020-09-29T13:24:00Z">
-        <w:r>
-          <w:rPr>
-            <w:color w:val="000000"/>
-          </w:rPr>
-          <w:delText>n</w:delText>
-        </w:r>
-      </w:del>
+      <w:r>
+        <w:rPr>
+          <w:color w:val="000000"/>
+        </w:rPr>
+        <w:t>n</w:t>
+      </w:r>
       <w:r>
         <w:rPr>
           <w:color w:val="000000"/>
         </w:rPr>
         <w:t xml:space="preserve"> integer</w:t>
       </w:r>
-      <w:ins w:id="58" w:author="Lee Barney" w:date="2020-09-29T13:24:00Z">
-        <w:r>
-          <w:rPr>
-            <w:color w:val="000000"/>
-          </w:rPr>
-          <w:t xml:space="preserve"> variable</w:t>
-        </w:r>
-      </w:ins>
-      <w:r>
-        <w:rPr>
-          <w:color w:val="000000"/>
-        </w:rPr>
-        <w:t xml:space="preserve"> </w:t>
-      </w:r>
-      <w:del w:id="59" w:author="Lee Barney" w:date="2020-09-29T13:24:00Z">
-        <w:r>
-          <w:rPr>
-            <w:color w:val="000000"/>
-          </w:rPr>
-          <w:delText xml:space="preserve">with the </w:delText>
-        </w:r>
-      </w:del>
+      <w:r>
+        <w:rPr>
+          <w:color w:val="000000"/>
+        </w:rPr>
+        <w:t xml:space="preserve"> variable</w:t>
+      </w:r>
+      <w:r>
+        <w:rPr>
+          <w:color w:val="000000"/>
+        </w:rPr>
+        <w:t xml:space="preserve"> name</w:t>
+      </w:r>
+      <w:r>
+        <w:rPr>
+          <w:color w:val="000000"/>
+        </w:rPr>
+        <w:t>d</w:t>
+      </w:r>
+      <w:r>
+        <w:rPr>
+          <w:color w:val="000000"/>
+        </w:rPr>
+        <w:t xml:space="preserve"> number, and a float </w:t>
+      </w:r>
+      <w:r>
+        <w:rPr>
+          <w:color w:val="000000"/>
+        </w:rPr>
+        <w:t xml:space="preserve">variable </w:t>
+      </w:r>
       <w:r>
         <w:rPr>
           <w:color w:val="000000"/>
         </w:rPr>
         <w:t>name</w:t>
       </w:r>
-      <w:ins w:id="60" w:author="Lee Barney" w:date="2020-09-29T13:24:00Z">
-        <w:r>
-          <w:rPr>
-            <w:color w:val="000000"/>
-          </w:rPr>
-          <w:t>d</w:t>
-        </w:r>
-      </w:ins>
-      <w:r>
-        <w:rPr>
-          <w:color w:val="000000"/>
-        </w:rPr>
-        <w:t xml:space="preserve"> number, and a float </w:t>
-      </w:r>
-      <w:ins w:id="61" w:author="Lee Barney" w:date="2020-09-29T13:24:00Z">
-        <w:r>
-          <w:rPr>
-            <w:color w:val="000000"/>
-          </w:rPr>
-          <w:t xml:space="preserve">variable </w:t>
-        </w:r>
-      </w:ins>
-      <w:del w:id="62" w:author="Lee Barney" w:date="2020-09-29T13:25:00Z">
-        <w:r>
-          <w:rPr>
-            <w:color w:val="000000"/>
-          </w:rPr>
-          <w:delText xml:space="preserve">with the </w:delText>
-        </w:r>
-      </w:del>
-      <w:r>
-        <w:rPr>
-          <w:color w:val="000000"/>
-        </w:rPr>
-        <w:t>name</w:t>
-      </w:r>
-      <w:ins w:id="63" w:author="Lee Barney" w:date="2020-09-29T13:25:00Z">
-        <w:r>
-          <w:rPr>
-            <w:color w:val="000000"/>
-          </w:rPr>
-          <w:t>d</w:t>
-        </w:r>
-      </w:ins>
+      <w:r>
+        <w:rPr>
+          <w:color w:val="000000"/>
+        </w:rPr>
+        <w:t>d</w:t>
+      </w:r>
       <w:r>
         <w:rPr>
           <w:color w:val="000000"/>
         </w:rPr>
         <w:t xml:space="preserve"> price. </w:t>
       </w:r>
-      <w:del w:id="64" w:author="Lee Barney" w:date="2020-09-29T13:25:00Z">
-        <w:r>
-          <w:rPr>
-            <w:color w:val="000000"/>
-          </w:rPr>
-          <w:delText xml:space="preserve">Now </w:delText>
-        </w:r>
-      </w:del>
-      <w:ins w:id="65" w:author="Lee Barney" w:date="2020-09-29T13:25:00Z">
-        <w:r>
-          <w:rPr>
-            <w:color w:val="000000"/>
-          </w:rPr>
-          <w:t>Be aware that</w:t>
-        </w:r>
-        <w:r>
-          <w:rPr>
-            <w:color w:val="000000"/>
-          </w:rPr>
-          <w:t xml:space="preserve"> </w:t>
-        </w:r>
-      </w:ins>
+      <w:r>
+        <w:rPr>
+          <w:color w:val="000000"/>
+        </w:rPr>
+        <w:t xml:space="preserve">Be aware that </w:t>
+      </w:r>
       <w:r>
         <w:rPr>
           <w:color w:val="000000"/>
         </w:rPr>
         <w:t>the struct key</w:t>
       </w:r>
-      <w:del w:id="66" w:author="Lee Barney" w:date="2020-09-29T13:25:00Z">
-        <w:r>
-          <w:rPr>
-            <w:color w:val="000000"/>
-          </w:rPr>
-          <w:delText xml:space="preserve"> work</w:delText>
-        </w:r>
-      </w:del>
-      <w:ins w:id="67" w:author="Lee Barney" w:date="2020-09-29T13:25:00Z">
-        <w:r>
-          <w:rPr>
-            <w:color w:val="000000"/>
-          </w:rPr>
-          <w:t>word</w:t>
-        </w:r>
-      </w:ins>
+      <w:r>
+        <w:rPr>
+          <w:color w:val="000000"/>
+        </w:rPr>
+        <w:t>word</w:t>
+      </w:r>
       <w:r>
         <w:rPr>
           <w:color w:val="000000"/>
         </w:rPr>
         <w:t xml:space="preserve"> used like this does not create a variable, it simply creates a definition of a</w:t>
       </w:r>
-      <w:ins w:id="68" w:author="Lee Barney" w:date="2020-09-29T13:25:00Z">
-        <w:r>
-          <w:rPr>
-            <w:color w:val="000000"/>
-          </w:rPr>
-          <w:t xml:space="preserve"> new</w:t>
-        </w:r>
-      </w:ins>
+      <w:r>
+        <w:rPr>
+          <w:color w:val="000000"/>
+        </w:rPr>
+        <w:t xml:space="preserve"> new</w:t>
+      </w:r>
       <w:r>
         <w:rPr>
           <w:color w:val="000000"/>
@@ -4629,11 +4268,6 @@
           <w:i/>
           <w:iCs/>
           <w:color w:val="000000"/>
-          <w:rPrChange w:id="69" w:author="Lee Barney" w:date="2020-09-29T13:26:00Z">
-            <w:rPr>
-              <w:color w:val="000000"/>
-            </w:rPr>
-          </w:rPrChange>
         </w:rPr>
         <w:t>struct element item1</w:t>
       </w:r>
@@ -4643,58 +4277,36 @@
         </w:rPr>
         <w:t xml:space="preserve"> </w:t>
       </w:r>
-      <w:ins w:id="70" w:author="Lee Barney" w:date="2020-09-29T13:26:00Z">
-        <w:r>
-          <w:rPr>
-            <w:color w:val="000000"/>
-          </w:rPr>
-          <w:t xml:space="preserve">line of code </w:t>
-        </w:r>
-      </w:ins>
+      <w:r>
+        <w:rPr>
+          <w:color w:val="000000"/>
+        </w:rPr>
+        <w:t xml:space="preserve">line of code </w:t>
+      </w:r>
       <w:r>
         <w:rPr>
           <w:color w:val="000000"/>
         </w:rPr>
         <w:t xml:space="preserve">creates </w:t>
       </w:r>
-      <w:ins w:id="71" w:author="Lee Barney" w:date="2020-09-29T13:26:00Z">
-        <w:r>
-          <w:rPr>
-            <w:color w:val="000000"/>
-          </w:rPr>
-          <w:t xml:space="preserve">an instance of </w:t>
-        </w:r>
-      </w:ins>
-      <w:ins w:id="72" w:author="Lee Barney" w:date="2020-09-29T13:27:00Z">
-        <w:r>
-          <w:rPr>
-            <w:color w:val="000000"/>
-          </w:rPr>
-          <w:t>the</w:t>
-        </w:r>
-      </w:ins>
-      <w:del w:id="73" w:author="Lee Barney" w:date="2020-09-29T13:27:00Z">
-        <w:r>
-          <w:rPr>
-            <w:color w:val="000000"/>
-          </w:rPr>
-          <w:delText>a</w:delText>
-        </w:r>
-      </w:del>
+      <w:r>
+        <w:rPr>
+          <w:color w:val="000000"/>
+        </w:rPr>
+        <w:t>an instance of the</w:t>
+      </w:r>
       <w:r>
         <w:rPr>
           <w:color w:val="000000"/>
         </w:rPr>
         <w:t xml:space="preserve"> </w:t>
       </w:r>
-      <w:ins w:id="74" w:author="Lee Barney" w:date="2020-09-29T13:26:00Z">
-        <w:r>
-          <w:rPr>
-            <w:color w:val="000000"/>
-          </w:rPr>
-          <w:t xml:space="preserve">custom </w:t>
-        </w:r>
-      </w:ins>
+      <w:r>
+        <w:rPr>
+          <w:color w:val="000000"/>
+        </w:rPr>
+        <w:t xml:space="preserve">custom </w:t>
+      </w:r>
       <w:r>
         <w:rPr>
           <w:color w:val="000000"/>
@@ -4706,11 +4318,6 @@
           <w:i/>
           <w:iCs/>
           <w:color w:val="000000"/>
-          <w:rPrChange w:id="75" w:author="Lee Barney" w:date="2020-09-29T13:27:00Z">
-            <w:rPr>
-              <w:color w:val="000000"/>
-            </w:rPr>
-          </w:rPrChange>
         </w:rPr>
         <w:t>element</w:t>
       </w:r>
@@ -4720,22 +4327,12 @@
         </w:rPr>
         <w:t xml:space="preserve"> </w:t>
       </w:r>
-      <w:del w:id="76" w:author="Lee Barney" w:date="2020-09-29T13:27:00Z">
-        <w:r>
-          <w:rPr>
-            <w:color w:val="000000"/>
-          </w:rPr>
-          <w:delText>with the name</w:delText>
-        </w:r>
-      </w:del>
-      <w:ins w:id="77" w:author="Lee Barney" w:date="2020-09-29T13:27:00Z">
-        <w:r>
-          <w:rPr>
-            <w:color w:val="000000"/>
-          </w:rPr>
-          <w:t>and assigns it to the variable named</w:t>
-        </w:r>
-      </w:ins>
+      <w:r>
+        <w:rPr>
+          <w:color w:val="000000"/>
+        </w:rPr>
+        <w:t>and assigns it to the variable named</w:t>
+      </w:r>
       <w:r>
         <w:rPr>
           <w:color w:val="000000"/>
@@ -4747,11 +4344,6 @@
           <w:i/>
           <w:iCs/>
           <w:color w:val="000000"/>
-          <w:rPrChange w:id="78" w:author="Lee Barney" w:date="2020-09-29T13:26:00Z">
-            <w:rPr>
-              <w:color w:val="000000"/>
-            </w:rPr>
-          </w:rPrChange>
         </w:rPr>
         <w:t>item1</w:t>
       </w:r>
@@ -4761,65 +4353,43 @@
         </w:rPr>
         <w:t xml:space="preserve">. </w:t>
       </w:r>
-      <w:del w:id="79" w:author="Lee Barney" w:date="2020-09-29T13:28:00Z">
-        <w:r>
-          <w:rPr>
-            <w:color w:val="000000"/>
-          </w:rPr>
-          <w:delText>Now to</w:delText>
-        </w:r>
-      </w:del>
-      <w:ins w:id="80" w:author="Lee Barney" w:date="2020-09-29T13:28:00Z">
-        <w:r>
-          <w:rPr>
-            <w:color w:val="000000"/>
-          </w:rPr>
-          <w:t>To</w:t>
-        </w:r>
-      </w:ins>
+      <w:r>
+        <w:rPr>
+          <w:color w:val="000000"/>
+        </w:rPr>
+        <w:t>To</w:t>
+      </w:r>
       <w:r>
         <w:rPr>
           <w:color w:val="000000"/>
         </w:rPr>
         <w:t xml:space="preserve"> use the variable </w:t>
       </w:r>
-      <w:del w:id="81" w:author="Lee Barney" w:date="2020-09-29T13:28:00Z">
-        <w:r>
-          <w:rPr>
-            <w:color w:val="000000"/>
-          </w:rPr>
-          <w:delText>you will use</w:delText>
-        </w:r>
-      </w:del>
-      <w:ins w:id="82" w:author="Lee Barney" w:date="2020-09-29T13:28:00Z">
-        <w:r>
-          <w:rPr>
-            <w:color w:val="000000"/>
-          </w:rPr>
-          <w:t>requires</w:t>
-        </w:r>
-      </w:ins>
+      <w:r>
+        <w:rPr>
+          <w:color w:val="000000"/>
+        </w:rPr>
+        <w:t>requires</w:t>
+      </w:r>
       <w:r>
         <w:rPr>
           <w:color w:val="000000"/>
         </w:rPr>
         <w:t xml:space="preserve"> the</w:t>
       </w:r>
-      <w:ins w:id="83" w:author="Lee Barney" w:date="2020-09-29T13:28:00Z">
-        <w:r>
-          <w:rPr>
-            <w:color w:val="000000"/>
-          </w:rPr>
-          <w:t xml:space="preserve"> use </w:t>
-        </w:r>
-        <w:proofErr w:type="gramStart"/>
-        <w:r>
-          <w:rPr>
-            <w:color w:val="000000"/>
-          </w:rPr>
-          <w:t>of</w:t>
-        </w:r>
-      </w:ins>
+      <w:r>
+        <w:rPr>
+          <w:color w:val="000000"/>
+        </w:rPr>
+        <w:t xml:space="preserve"> use </w:t>
+      </w:r>
+      <w:proofErr w:type="gramStart"/>
+      <w:r>
+        <w:rPr>
+          <w:color w:val="000000"/>
+        </w:rPr>
+        <w:t>of</w:t>
+      </w:r>
       <w:r>
         <w:rPr>
           <w:color w:val="000000"/>
@@ -4827,291 +4397,130 @@
         <w:t xml:space="preserve"> .</w:t>
       </w:r>
       <w:proofErr w:type="gramEnd"/>
-      <w:ins w:id="84" w:author="Lee Barney" w:date="2020-09-29T13:27:00Z">
-        <w:r>
-          <w:rPr>
-            <w:color w:val="000000"/>
-          </w:rPr>
-          <w:t>(dot)</w:t>
-        </w:r>
-      </w:ins>
+      <w:r>
+        <w:rPr>
+          <w:color w:val="000000"/>
+        </w:rPr>
+        <w:t>(dot)</w:t>
+      </w:r>
       <w:r>
         <w:rPr>
           <w:color w:val="000000"/>
         </w:rPr>
         <w:t xml:space="preserve"> notation. </w:t>
       </w:r>
-      <w:del w:id="85" w:author="Lee Barney" w:date="2020-09-29T13:31:00Z">
-        <w:r>
-          <w:rPr>
-            <w:color w:val="000000"/>
-          </w:rPr>
-          <w:delText xml:space="preserve">To set the </w:delText>
-        </w:r>
-        <w:r>
-          <w:rPr>
-            <w:i/>
-            <w:iCs/>
-            <w:color w:val="000000"/>
-            <w:rPrChange w:id="86" w:author="Lee Barney" w:date="2020-09-29T13:29:00Z">
-              <w:rPr>
-                <w:color w:val="000000"/>
-              </w:rPr>
-            </w:rPrChange>
-          </w:rPr>
-          <w:delText>number</w:delText>
-        </w:r>
-        <w:r>
-          <w:rPr>
-            <w:color w:val="000000"/>
-          </w:rPr>
-          <w:delText xml:space="preserve"> of </w:delText>
-        </w:r>
-      </w:del>
-      <w:ins w:id="87" w:author="Lee Barney" w:date="2020-09-29T13:31:00Z">
-        <w:r>
-          <w:rPr>
-            <w:color w:val="000000"/>
-          </w:rPr>
-          <w:t xml:space="preserve">The line of code </w:t>
-        </w:r>
-      </w:ins>
-      <w:del w:id="88" w:author="Lee Barney" w:date="2020-09-29T13:31:00Z">
-        <w:r>
-          <w:rPr>
-            <w:i/>
-            <w:iCs/>
-            <w:color w:val="000000"/>
-            <w:u w:val="single"/>
-            <w:rPrChange w:id="89" w:author="Lee Barney" w:date="2020-09-29T13:29:00Z">
-              <w:rPr>
-                <w:color w:val="000000"/>
-              </w:rPr>
-            </w:rPrChange>
-          </w:rPr>
-          <w:delText>item1</w:delText>
-        </w:r>
-      </w:del>
-      <w:ins w:id="90" w:author="Lee Barney" w:date="2020-09-29T13:30:00Z">
-        <w:r>
-          <w:rPr>
-            <w:color w:val="000000"/>
-          </w:rPr>
-          <w:t xml:space="preserve"> </w:t>
-        </w:r>
-      </w:ins>
-      <w:del w:id="91" w:author="Lee Barney" w:date="2020-09-29T13:30:00Z">
-        <w:r>
-          <w:rPr>
-            <w:i/>
-            <w:iCs/>
-            <w:color w:val="000000"/>
-            <w:rPrChange w:id="92" w:author="Lee Barney" w:date="2020-09-29T13:30:00Z">
-              <w:rPr>
-                <w:color w:val="000000"/>
-              </w:rPr>
-            </w:rPrChange>
-          </w:rPr>
-          <w:delText xml:space="preserve"> you will access it using </w:delText>
-        </w:r>
-      </w:del>
+      <w:r>
+        <w:rPr>
+          <w:color w:val="000000"/>
+        </w:rPr>
+        <w:t xml:space="preserve">The line of </w:t>
+      </w:r>
+      <w:proofErr w:type="gramStart"/>
+      <w:r>
+        <w:rPr>
+          <w:color w:val="000000"/>
+        </w:rPr>
+        <w:t xml:space="preserve">code  </w:t>
+      </w:r>
       <w:r>
         <w:rPr>
           <w:i/>
           <w:iCs/>
           <w:color w:val="000000"/>
-          <w:rPrChange w:id="93" w:author="Lee Barney" w:date="2020-09-29T13:30:00Z">
-            <w:rPr>
-              <w:color w:val="000000"/>
-            </w:rPr>
-          </w:rPrChange>
         </w:rPr>
         <w:t>item1.number</w:t>
       </w:r>
-      <w:ins w:id="94" w:author="Lee Barney" w:date="2020-09-29T13:30:00Z">
-        <w:r>
-          <w:rPr>
-            <w:i/>
-            <w:iCs/>
-            <w:color w:val="000000"/>
-            <w:rPrChange w:id="95" w:author="Lee Barney" w:date="2020-09-29T13:30:00Z">
-              <w:rPr>
-                <w:color w:val="000000"/>
-              </w:rPr>
-            </w:rPrChange>
-          </w:rPr>
-          <w:t xml:space="preserve"> = 1;</w:t>
-        </w:r>
-      </w:ins>
-      <w:r>
-        <w:rPr>
-          <w:color w:val="000000"/>
-        </w:rPr>
-        <w:t xml:space="preserve"> </w:t>
-      </w:r>
-      <w:ins w:id="96" w:author="Lee Barney" w:date="2020-09-29T13:31:00Z">
-        <w:r>
-          <w:rPr>
-            <w:color w:val="000000"/>
-          </w:rPr>
-          <w:t xml:space="preserve">sets </w:t>
-        </w:r>
-        <w:r>
-          <w:rPr>
-            <w:i/>
-            <w:iCs/>
-            <w:color w:val="000000"/>
-          </w:rPr>
-          <w:t>item1</w:t>
-        </w:r>
-        <w:r>
-          <w:rPr>
-            <w:color w:val="000000"/>
-            <w:rPrChange w:id="97" w:author="Lee Barney" w:date="2020-09-29T13:31:00Z">
-              <w:rPr>
-                <w:i/>
-                <w:iCs/>
-                <w:color w:val="000000"/>
-              </w:rPr>
-            </w:rPrChange>
-          </w:rPr>
-          <w:t>’</w:t>
-        </w:r>
-        <w:r>
-          <w:rPr>
-            <w:color w:val="000000"/>
-          </w:rPr>
-          <w:t>s</w:t>
-        </w:r>
-      </w:ins>
-      <w:ins w:id="98" w:author="Lee Barney" w:date="2020-09-29T13:32:00Z">
-        <w:r>
-          <w:rPr>
-            <w:color w:val="000000"/>
-          </w:rPr>
-          <w:t xml:space="preserve"> number. </w:t>
-        </w:r>
-      </w:ins>
-      <w:del w:id="99" w:author="Lee Barney" w:date="2020-09-29T13:30:00Z">
-        <w:r>
-          <w:rPr>
-            <w:color w:val="000000"/>
-          </w:rPr>
-          <w:delText>and to</w:delText>
-        </w:r>
-      </w:del>
-      <w:ins w:id="100" w:author="Lee Barney" w:date="2020-09-29T13:32:00Z">
-        <w:r>
-          <w:rPr>
-            <w:color w:val="000000"/>
-          </w:rPr>
-          <w:t>The next line of code,</w:t>
-        </w:r>
-      </w:ins>
-      <w:del w:id="101" w:author="Lee Barney" w:date="2020-09-29T13:32:00Z">
-        <w:r>
-          <w:rPr>
-            <w:color w:val="000000"/>
-          </w:rPr>
-          <w:delText xml:space="preserve"> </w:delText>
-        </w:r>
-      </w:del>
-      <w:del w:id="102" w:author="Lee Barney" w:date="2020-09-29T13:30:00Z">
-        <w:r>
-          <w:rPr>
-            <w:color w:val="000000"/>
-          </w:rPr>
-          <w:delText xml:space="preserve">access </w:delText>
-        </w:r>
-      </w:del>
-      <w:del w:id="103" w:author="Lee Barney" w:date="2020-09-29T13:32:00Z">
-        <w:r>
-          <w:rPr>
-            <w:color w:val="000000"/>
-          </w:rPr>
-          <w:delText xml:space="preserve">the price </w:delText>
-        </w:r>
-      </w:del>
-      <w:del w:id="104" w:author="Lee Barney" w:date="2020-09-29T13:30:00Z">
-        <w:r>
-          <w:rPr>
-            <w:color w:val="000000"/>
-          </w:rPr>
-          <w:delText>you’ll use</w:delText>
-        </w:r>
-      </w:del>
-      <w:ins w:id="105" w:author="Lee Barney" w:date="2020-09-29T13:30:00Z">
-        <w:r>
-          <w:rPr>
-            <w:color w:val="000000"/>
-          </w:rPr>
-          <w:t xml:space="preserve"> </w:t>
-        </w:r>
-      </w:ins>
-      <w:r>
-        <w:rPr>
-          <w:color w:val="000000"/>
-        </w:rPr>
-        <w:t xml:space="preserve"> </w:t>
-      </w:r>
+      <w:proofErr w:type="gramEnd"/>
       <w:r>
         <w:rPr>
           <w:i/>
           <w:iCs/>
           <w:color w:val="000000"/>
-          <w:rPrChange w:id="106" w:author="Lee Barney" w:date="2020-09-29T13:31:00Z">
-            <w:rPr>
-              <w:color w:val="000000"/>
-            </w:rPr>
-          </w:rPrChange>
+        </w:rPr>
+        <w:t xml:space="preserve"> = 1;</w:t>
+      </w:r>
+      <w:r>
+        <w:rPr>
+          <w:color w:val="000000"/>
+        </w:rPr>
+        <w:t xml:space="preserve"> </w:t>
+      </w:r>
+      <w:r>
+        <w:rPr>
+          <w:color w:val="000000"/>
+        </w:rPr>
+        <w:t xml:space="preserve">sets </w:t>
+      </w:r>
+      <w:r>
+        <w:rPr>
+          <w:i/>
+          <w:iCs/>
+          <w:color w:val="000000"/>
+        </w:rPr>
+        <w:t>item1</w:t>
+      </w:r>
+      <w:r>
+        <w:rPr>
+          <w:color w:val="000000"/>
+        </w:rPr>
+        <w:t>’</w:t>
+      </w:r>
+      <w:r>
+        <w:rPr>
+          <w:color w:val="000000"/>
+        </w:rPr>
+        <w:t xml:space="preserve">s number. The next line of </w:t>
+      </w:r>
+      <w:proofErr w:type="gramStart"/>
+      <w:r>
+        <w:rPr>
+          <w:color w:val="000000"/>
+        </w:rPr>
+        <w:t xml:space="preserve">code, </w:t>
+      </w:r>
+      <w:r>
+        <w:rPr>
+          <w:color w:val="000000"/>
+        </w:rPr>
+        <w:t xml:space="preserve"> </w:t>
+      </w:r>
+      <w:r>
+        <w:rPr>
+          <w:i/>
+          <w:iCs/>
+          <w:color w:val="000000"/>
         </w:rPr>
         <w:t>item1.price</w:t>
       </w:r>
-      <w:ins w:id="107" w:author="Lee Barney" w:date="2020-09-29T13:30:00Z">
-        <w:r>
-          <w:rPr>
-            <w:i/>
-            <w:iCs/>
-            <w:color w:val="000000"/>
-            <w:rPrChange w:id="108" w:author="Lee Barney" w:date="2020-09-29T13:31:00Z">
-              <w:rPr>
-                <w:color w:val="000000"/>
-              </w:rPr>
-            </w:rPrChange>
-          </w:rPr>
-          <w:t xml:space="preserve"> = 2.30;</w:t>
-        </w:r>
-      </w:ins>
-      <w:ins w:id="109" w:author="Lee Barney" w:date="2020-09-29T13:32:00Z">
-        <w:r>
-          <w:rPr>
-            <w:color w:val="000000"/>
-          </w:rPr>
-          <w:t xml:space="preserve"> sets </w:t>
-        </w:r>
-        <w:r>
-          <w:rPr>
-            <w:i/>
-            <w:iCs/>
-            <w:color w:val="000000"/>
-          </w:rPr>
-          <w:t>item1</w:t>
-        </w:r>
-        <w:r>
-          <w:rPr>
-            <w:color w:val="000000"/>
-          </w:rPr>
-          <w:t>’s price.</w:t>
-        </w:r>
-      </w:ins>
-      <w:del w:id="110" w:author="Lee Barney" w:date="2020-09-29T13:32:00Z">
-        <w:r>
-          <w:rPr>
-            <w:color w:val="000000"/>
-          </w:rPr>
-          <w:delText>.</w:delText>
-        </w:r>
-      </w:del>
+      <w:proofErr w:type="gramEnd"/>
+      <w:r>
+        <w:rPr>
+          <w:i/>
+          <w:iCs/>
+          <w:color w:val="000000"/>
+        </w:rPr>
+        <w:t xml:space="preserve"> = 2.30;</w:t>
+      </w:r>
+      <w:r>
+        <w:rPr>
+          <w:color w:val="000000"/>
+        </w:rPr>
+        <w:t xml:space="preserve"> sets </w:t>
+      </w:r>
+      <w:r>
+        <w:rPr>
+          <w:i/>
+          <w:iCs/>
+          <w:color w:val="000000"/>
+        </w:rPr>
+        <w:t>item1</w:t>
+      </w:r>
+      <w:r>
+        <w:rPr>
+          <w:color w:val="000000"/>
+        </w:rPr>
+        <w:t>’s price.</w:t>
+      </w:r>
     </w:p>
     <w:p>
       <w:pPr>
@@ -5175,7 +4584,7 @@
                     </pic:cNvPicPr>
                   </pic:nvPicPr>
                   <pic:blipFill>
-                    <a:blip r:embed="rId36">
+                    <a:blip r:embed="rId33">
                       <a:extLst>
                         <a:ext uri="{28A0092B-C50C-407E-A947-70E740481C1C}">
                           <a14:useLocalDpi xmlns:a14="http://schemas.microsoft.com/office/drawing/2010/main" val="0"/>
@@ -5226,108 +4635,60 @@
         </w:rPr>
         <w:t>I</w:t>
       </w:r>
-      <w:ins w:id="111" w:author="Lee Barney" w:date="2020-09-29T13:33:00Z">
-        <w:r>
-          <w:rPr>
-            <w:color w:val="000000"/>
-          </w:rPr>
-          <w:t>t is i</w:t>
-        </w:r>
-      </w:ins>
+      <w:r>
+        <w:rPr>
+          <w:color w:val="000000"/>
+        </w:rPr>
+        <w:t>t is i</w:t>
+      </w:r>
       <w:r>
         <w:rPr>
           <w:color w:val="000000"/>
         </w:rPr>
         <w:t xml:space="preserve">nteresting to note that </w:t>
       </w:r>
-      <w:ins w:id="112" w:author="Lee Barney" w:date="2020-09-29T13:33:00Z">
-        <w:r>
-          <w:rPr>
-            <w:color w:val="000000"/>
-          </w:rPr>
-          <w:t xml:space="preserve">the </w:t>
-        </w:r>
-      </w:ins>
+      <w:r>
+        <w:rPr>
+          <w:color w:val="000000"/>
+        </w:rPr>
+        <w:t xml:space="preserve">the </w:t>
+      </w:r>
       <w:r>
         <w:rPr>
           <w:color w:val="000000"/>
         </w:rPr>
         <w:t xml:space="preserve">price is not stored as exactly 2.30. </w:t>
       </w:r>
-      <w:ins w:id="113" w:author="Lee Barney" w:date="2020-09-29T13:33:00Z">
-        <w:r>
-          <w:rPr>
-            <w:color w:val="000000"/>
-          </w:rPr>
-          <w:t>The actual value</w:t>
-        </w:r>
-      </w:ins>
-      <w:del w:id="114" w:author="Lee Barney" w:date="2020-09-29T13:33:00Z">
-        <w:r>
-          <w:rPr>
-            <w:color w:val="000000"/>
-          </w:rPr>
-          <w:delText>It is</w:delText>
-        </w:r>
-      </w:del>
+      <w:r>
+        <w:rPr>
+          <w:color w:val="000000"/>
+        </w:rPr>
+        <w:t>The actual value</w:t>
+      </w:r>
       <w:r>
         <w:rPr>
           <w:color w:val="000000"/>
         </w:rPr>
         <w:t xml:space="preserve"> stored </w:t>
       </w:r>
-      <w:ins w:id="115" w:author="Lee Barney" w:date="2020-09-29T13:33:00Z">
-        <w:r>
-          <w:rPr>
-            <w:color w:val="000000"/>
-          </w:rPr>
-          <w:t xml:space="preserve">is </w:t>
-        </w:r>
-      </w:ins>
-      <w:r>
-        <w:rPr>
-          <w:color w:val="000000"/>
-        </w:rPr>
-        <w:t>as close</w:t>
-      </w:r>
-      <w:del w:id="116" w:author="Lee Barney" w:date="2020-09-29T13:33:00Z">
-        <w:r>
-          <w:rPr>
-            <w:color w:val="000000"/>
-          </w:rPr>
-          <w:delText>ly</w:delText>
-        </w:r>
-      </w:del>
-      <w:r>
-        <w:rPr>
-          <w:color w:val="000000"/>
-        </w:rPr>
-        <w:t xml:space="preserve"> as </w:t>
-      </w:r>
-      <w:ins w:id="117" w:author="Lee Barney" w:date="2020-09-29T13:33:00Z">
-        <w:r>
-          <w:rPr>
-            <w:color w:val="000000"/>
-          </w:rPr>
-          <w:t xml:space="preserve">possible </w:t>
-        </w:r>
-      </w:ins>
-      <w:ins w:id="118" w:author="Lee Barney" w:date="2020-09-29T13:34:00Z">
-        <w:r>
-          <w:rPr>
-            <w:color w:val="000000"/>
-          </w:rPr>
-          <w:t xml:space="preserve">to 2.30 </w:t>
-        </w:r>
-      </w:ins>
-      <w:del w:id="119" w:author="Lee Barney" w:date="2020-09-29T13:33:00Z">
-        <w:r>
-          <w:rPr>
-            <w:color w:val="000000"/>
-          </w:rPr>
-          <w:delText xml:space="preserve">it can get </w:delText>
-        </w:r>
-      </w:del>
+      <w:r>
+        <w:rPr>
+          <w:color w:val="000000"/>
+        </w:rPr>
+        <w:t xml:space="preserve">is </w:t>
+      </w:r>
+      <w:r>
+        <w:rPr>
+          <w:color w:val="000000"/>
+        </w:rPr>
+        <w:t xml:space="preserve">as close as </w:t>
+      </w:r>
+      <w:r>
+        <w:rPr>
+          <w:color w:val="000000"/>
+        </w:rPr>
+        <w:t xml:space="preserve">possible to 2.30 </w:t>
+      </w:r>
       <w:r>
         <w:rPr>
           <w:color w:val="000000"/>
@@ -5348,50 +4709,24 @@
           <w:color w:val="000000"/>
         </w:rPr>
       </w:pPr>
-      <w:del w:id="120" w:author="Lee Barney" w:date="2020-09-29T13:34:00Z">
-        <w:r>
-          <w:rPr>
-            <w:color w:val="000000"/>
-          </w:rPr>
-          <w:delText>Now an</w:delText>
-        </w:r>
-      </w:del>
-      <w:ins w:id="121" w:author="Lee Barney" w:date="2020-09-29T13:34:00Z">
-        <w:r>
-          <w:rPr>
-            <w:color w:val="000000"/>
-          </w:rPr>
-          <w:t>An</w:t>
-        </w:r>
-      </w:ins>
+      <w:r>
+        <w:rPr>
+          <w:color w:val="000000"/>
+        </w:rPr>
+        <w:t>An</w:t>
+      </w:r>
       <w:r>
         <w:rPr>
           <w:color w:val="000000"/>
         </w:rPr>
         <w:t xml:space="preserve"> inventory of a single item </w:t>
       </w:r>
-      <w:del w:id="122" w:author="Lee Barney" w:date="2020-09-29T13:34:00Z">
-        <w:r>
-          <w:rPr>
-            <w:color w:val="000000"/>
-          </w:rPr>
-          <w:delText xml:space="preserve">wouldn’t </w:delText>
-        </w:r>
-      </w:del>
-      <w:ins w:id="123" w:author="Lee Barney" w:date="2020-09-29T13:34:00Z">
-        <w:r>
-          <w:rPr>
-            <w:color w:val="000000"/>
-          </w:rPr>
-          <w:t>doesn’t</w:t>
-        </w:r>
-        <w:r>
-          <w:rPr>
-            <w:color w:val="000000"/>
-          </w:rPr>
-          <w:t xml:space="preserve"> </w:t>
-        </w:r>
-      </w:ins>
+      <w:r>
+        <w:rPr>
+          <w:color w:val="000000"/>
+        </w:rPr>
+        <w:t xml:space="preserve">doesn’t </w:t>
+      </w:r>
       <w:r>
         <w:rPr>
           <w:color w:val="000000"/>
@@ -5412,78 +4747,28 @@
         </w:rPr>
         <w:t xml:space="preserve"> let’s create an array of </w:t>
       </w:r>
-      <w:del w:id="124" w:author="Lee Barney" w:date="2020-09-29T13:34:00Z">
-        <w:r>
-          <w:rPr>
-            <w:i/>
-            <w:iCs/>
-            <w:color w:val="000000"/>
-            <w:rPrChange w:id="125" w:author="Lee Barney" w:date="2020-09-29T13:34:00Z">
-              <w:rPr>
-                <w:color w:val="000000"/>
-              </w:rPr>
-            </w:rPrChange>
-          </w:rPr>
-          <w:delText>items</w:delText>
-        </w:r>
-      </w:del>
-      <w:ins w:id="126" w:author="Lee Barney" w:date="2020-09-29T13:34:00Z">
-        <w:r>
-          <w:rPr>
-            <w:i/>
-            <w:iCs/>
-            <w:color w:val="000000"/>
-            <w:rPrChange w:id="127" w:author="Lee Barney" w:date="2020-09-29T13:34:00Z">
-              <w:rPr>
-                <w:color w:val="000000"/>
-              </w:rPr>
-            </w:rPrChange>
-          </w:rPr>
-          <w:t>elements</w:t>
-        </w:r>
-        <w:r>
-          <w:rPr>
-            <w:color w:val="000000"/>
-          </w:rPr>
-          <w:t xml:space="preserve"> called </w:t>
-        </w:r>
-        <w:commentRangeStart w:id="128"/>
-        <w:r>
-          <w:rPr>
-            <w:i/>
-            <w:iCs/>
-            <w:color w:val="000000"/>
-            <w:rPrChange w:id="129" w:author="Lee Barney" w:date="2020-09-29T13:34:00Z">
-              <w:rPr>
-                <w:color w:val="000000"/>
-              </w:rPr>
-            </w:rPrChange>
-          </w:rPr>
-          <w:t>item</w:t>
-        </w:r>
-      </w:ins>
-      <w:commentRangeEnd w:id="128"/>
-      <w:ins w:id="130" w:author="Lee Barney" w:date="2020-09-29T13:35:00Z">
-        <w:r>
-          <w:rPr>
-            <w:rStyle w:val="CommentReference"/>
-          </w:rPr>
-          <w:commentReference w:id="128"/>
-        </w:r>
-      </w:ins>
-      <w:r>
-        <w:rPr>
-          <w:color w:val="000000"/>
-        </w:rPr>
-        <w:t>:</w:t>
-      </w:r>
-    </w:p>
-    <w:p>
-      <w:pPr>
-        <w:rPr>
-          <w:color w:val="000000"/>
-        </w:rPr>
-      </w:pPr>
+      <w:r>
+        <w:rPr>
+          <w:i/>
+          <w:iCs/>
+          <w:color w:val="000000"/>
+        </w:rPr>
+        <w:t>elements</w:t>
+      </w:r>
+      <w:r>
+        <w:rPr>
+          <w:color w:val="000000"/>
+        </w:rPr>
+        <w:t xml:space="preserve"> called </w:t>
+      </w:r>
+      <w:r>
+        <w:rPr>
+          <w:i/>
+          <w:iCs/>
+          <w:color w:val="000000"/>
+        </w:rPr>
+        <w:t>array:</w:t>
+      </w:r>
     </w:p>
     <w:p>
       <w:pPr>
@@ -5505,10 +4790,10 @@
           <w:color w:val="000000"/>
         </w:rPr>
         <w:drawing>
-          <wp:inline distT="0" distB="0" distL="0" distR="0" wp14:anchorId="216776BB" wp14:editId="799A3D37">
-            <wp:extent cx="4450157" cy="2809875"/>
-            <wp:effectExtent l="0" t="0" r="7620" b="0"/>
-            <wp:docPr id="45" name="Picture 45"/>
+          <wp:inline distT="0" distB="0" distL="0" distR="0" wp14:anchorId="4F580D07" wp14:editId="62FE3A86">
+            <wp:extent cx="4438727" cy="3029711"/>
+            <wp:effectExtent l="0" t="0" r="0" b="0"/>
+            <wp:docPr id="1" name="Picture 1"/>
             <wp:cNvGraphicFramePr>
               <a:graphicFrameLocks xmlns:a="http://schemas.openxmlformats.org/drawingml/2006/main" noChangeAspect="1"/>
             </wp:cNvGraphicFramePr>
@@ -5516,13 +4801,13 @@
               <a:graphicData uri="http://schemas.openxmlformats.org/drawingml/2006/picture">
                 <pic:pic xmlns:pic="http://schemas.openxmlformats.org/drawingml/2006/picture">
                   <pic:nvPicPr>
-                    <pic:cNvPr id="0" name="Picture 34"/>
+                    <pic:cNvPr id="0" name="Picture 1"/>
                     <pic:cNvPicPr>
                       <a:picLocks noChangeAspect="1" noChangeArrowheads="1"/>
                     </pic:cNvPicPr>
                   </pic:nvPicPr>
                   <pic:blipFill>
-                    <a:blip r:embed="rId37">
+                    <a:blip r:embed="rId34">
                       <a:extLst>
                         <a:ext uri="{28A0092B-C50C-407E-A947-70E740481C1C}">
                           <a14:useLocalDpi xmlns:a14="http://schemas.microsoft.com/office/drawing/2010/main" val="0"/>
@@ -5537,7 +4822,7 @@
                   <pic:spPr bwMode="auto">
                     <a:xfrm>
                       <a:off x="0" y="0"/>
-                      <a:ext cx="4458061" cy="2814866"/>
+                      <a:ext cx="4460634" cy="3044664"/>
                     </a:xfrm>
                     <a:prstGeom prst="rect">
                       <a:avLst/>
@@ -5563,6 +4848,21 @@
     </w:p>
     <w:p>
       <w:pPr>
+        <w:jc w:val="center"/>
+        <w:rPr>
+          <w:color w:val="000000"/>
+        </w:rPr>
+      </w:pPr>
+    </w:p>
+    <w:p>
+      <w:pPr>
+        <w:rPr>
+          <w:color w:val="000000"/>
+        </w:rPr>
+      </w:pPr>
+    </w:p>
+    <w:p>
+      <w:pPr>
         <w:rPr>
           <w:color w:val="000000"/>
         </w:rPr>
@@ -5584,31 +4884,14 @@
         <w:rPr>
           <w:color w:val="000000"/>
         </w:rPr>
-        <w:lastRenderedPageBreak/>
         <w:t xml:space="preserve">Now compile and debug the program. If you step over </w:t>
       </w:r>
-      <w:del w:id="131" w:author="Lee Barney" w:date="2020-09-29T13:36:00Z">
-        <w:r>
-          <w:rPr>
-            <w:color w:val="000000"/>
-          </w:rPr>
-          <w:delText xml:space="preserve">to </w:delText>
-        </w:r>
-      </w:del>
-      <w:ins w:id="132" w:author="Lee Barney" w:date="2020-09-29T13:36:00Z">
-        <w:r>
-          <w:rPr>
-            <w:color w:val="000000"/>
-          </w:rPr>
-          <w:t>until</w:t>
-        </w:r>
-        <w:r>
-          <w:rPr>
-            <w:color w:val="000000"/>
-          </w:rPr>
-          <w:t xml:space="preserve"> </w:t>
-        </w:r>
-      </w:ins>
+      <w:r>
+        <w:rPr>
+          <w:color w:val="000000"/>
+        </w:rPr>
+        <w:t xml:space="preserve">until </w:t>
+      </w:r>
       <w:r>
         <w:rPr>
           <w:color w:val="000000"/>
@@ -5625,6 +4908,7 @@
     </w:p>
     <w:p>
       <w:pPr>
+        <w:jc w:val="center"/>
         <w:rPr>
           <w:color w:val="000000"/>
         </w:rPr>
@@ -5635,10 +4919,10 @@
           <w:color w:val="000000"/>
         </w:rPr>
         <w:drawing>
-          <wp:inline distT="0" distB="0" distL="0" distR="0" wp14:anchorId="4F08893C" wp14:editId="4AE7FD85">
-            <wp:extent cx="5934075" cy="2066925"/>
-            <wp:effectExtent l="0" t="0" r="9525" b="9525"/>
-            <wp:docPr id="46" name="Picture 46"/>
+          <wp:inline distT="0" distB="0" distL="0" distR="0" wp14:anchorId="7DB36096" wp14:editId="77615507">
+            <wp:extent cx="5209791" cy="1770718"/>
+            <wp:effectExtent l="0" t="0" r="0" b="1270"/>
+            <wp:docPr id="2" name="Picture 2"/>
             <wp:cNvGraphicFramePr>
               <a:graphicFrameLocks xmlns:a="http://schemas.openxmlformats.org/drawingml/2006/main" noChangeAspect="1"/>
             </wp:cNvGraphicFramePr>
@@ -5646,13 +4930,13 @@
               <a:graphicData uri="http://schemas.openxmlformats.org/drawingml/2006/picture">
                 <pic:pic xmlns:pic="http://schemas.openxmlformats.org/drawingml/2006/picture">
                   <pic:nvPicPr>
-                    <pic:cNvPr id="0" name="Picture 35"/>
+                    <pic:cNvPr id="0" name="Picture 2"/>
                     <pic:cNvPicPr>
                       <a:picLocks noChangeAspect="1" noChangeArrowheads="1"/>
                     </pic:cNvPicPr>
                   </pic:nvPicPr>
                   <pic:blipFill>
-                    <a:blip r:embed="rId38">
+                    <a:blip r:embed="rId35">
                       <a:extLst>
                         <a:ext uri="{28A0092B-C50C-407E-A947-70E740481C1C}">
                           <a14:useLocalDpi xmlns:a14="http://schemas.microsoft.com/office/drawing/2010/main" val="0"/>
@@ -5667,7 +4951,7 @@
                   <pic:spPr bwMode="auto">
                     <a:xfrm>
                       <a:off x="0" y="0"/>
-                      <a:ext cx="5934075" cy="2066925"/>
+                      <a:ext cx="5260115" cy="1787822"/>
                     </a:xfrm>
                     <a:prstGeom prst="rect">
                       <a:avLst/>
@@ -5697,486 +4981,302 @@
           <w:color w:val="000000"/>
         </w:rPr>
       </w:pPr>
-      <w:ins w:id="133" w:author="Lee Barney" w:date="2020-09-29T13:38:00Z">
-        <w:r>
-          <w:rPr>
-            <w:color w:val="000000"/>
-          </w:rPr>
-          <w:t>Notice that t</w:t>
-        </w:r>
-      </w:ins>
-      <w:del w:id="134" w:author="Lee Barney" w:date="2020-09-29T13:38:00Z">
-        <w:r>
-          <w:rPr>
-            <w:color w:val="000000"/>
-          </w:rPr>
-          <w:delText>T</w:delText>
-        </w:r>
-      </w:del>
+    </w:p>
+    <w:p>
+      <w:pPr>
+        <w:rPr>
+          <w:color w:val="000000"/>
+        </w:rPr>
+      </w:pPr>
+    </w:p>
+    <w:p>
+      <w:pPr>
+        <w:rPr>
+          <w:color w:val="000000"/>
+        </w:rPr>
+      </w:pPr>
+      <w:r>
+        <w:rPr>
+          <w:color w:val="000000"/>
+        </w:rPr>
+        <w:t>Notice that t</w:t>
+      </w:r>
       <w:r>
         <w:rPr>
           <w:color w:val="000000"/>
         </w:rPr>
         <w:t xml:space="preserve">he </w:t>
       </w:r>
-      <w:del w:id="135" w:author="Lee Barney" w:date="2020-09-29T13:38:00Z">
-        <w:r>
-          <w:rPr>
-            <w:color w:val="000000"/>
-          </w:rPr>
-          <w:delText xml:space="preserve">first </w:delText>
-        </w:r>
-      </w:del>
-      <w:ins w:id="136" w:author="Lee Barney" w:date="2020-09-29T13:38:00Z">
-        <w:r>
-          <w:rPr>
-            <w:color w:val="000000"/>
-          </w:rPr>
-          <w:t>number and price values for the first</w:t>
-        </w:r>
-        <w:r>
-          <w:rPr>
-            <w:color w:val="000000"/>
-          </w:rPr>
-          <w:t xml:space="preserve"> </w:t>
-        </w:r>
-      </w:ins>
+      <w:r>
+        <w:rPr>
+          <w:color w:val="000000"/>
+        </w:rPr>
+        <w:t xml:space="preserve">number and price values for the first </w:t>
+      </w:r>
       <w:r>
         <w:rPr>
           <w:color w:val="000000"/>
         </w:rPr>
         <w:t xml:space="preserve">element </w:t>
       </w:r>
-      <w:del w:id="137" w:author="Lee Barney" w:date="2020-09-29T13:38:00Z">
-        <w:r>
-          <w:rPr>
-            <w:color w:val="000000"/>
-          </w:rPr>
-          <w:delText xml:space="preserve">has </w:delText>
-        </w:r>
-      </w:del>
-      <w:ins w:id="138" w:author="Lee Barney" w:date="2020-09-29T13:38:00Z">
-        <w:r>
-          <w:rPr>
-            <w:color w:val="000000"/>
-          </w:rPr>
-          <w:t>have</w:t>
-        </w:r>
-        <w:r>
-          <w:rPr>
-            <w:color w:val="000000"/>
-          </w:rPr>
-          <w:t xml:space="preserve"> </w:t>
-        </w:r>
-      </w:ins>
+      <w:r>
+        <w:rPr>
+          <w:color w:val="000000"/>
+        </w:rPr>
+        <w:t xml:space="preserve">in the array </w:t>
+      </w:r>
+      <w:r>
+        <w:rPr>
+          <w:color w:val="000000"/>
+        </w:rPr>
+        <w:t xml:space="preserve">have </w:t>
+      </w:r>
       <w:r>
         <w:rPr>
           <w:color w:val="000000"/>
         </w:rPr>
         <w:t xml:space="preserve">been set. </w:t>
       </w:r>
-      <w:del w:id="139" w:author="Lee Barney" w:date="2020-09-29T13:39:00Z">
-        <w:r>
-          <w:rPr>
-            <w:color w:val="000000"/>
-          </w:rPr>
-          <w:delText xml:space="preserve">Notice </w:delText>
-        </w:r>
-      </w:del>
-      <w:ins w:id="140" w:author="Lee Barney" w:date="2020-09-29T13:39:00Z">
-        <w:r>
-          <w:rPr>
-            <w:color w:val="000000"/>
-          </w:rPr>
-          <w:t>Also notice that</w:t>
-        </w:r>
-        <w:r>
-          <w:rPr>
-            <w:color w:val="000000"/>
-          </w:rPr>
-          <w:t xml:space="preserve"> </w:t>
-        </w:r>
-      </w:ins>
+      <w:r>
+        <w:rPr>
+          <w:color w:val="000000"/>
+        </w:rPr>
+        <w:t xml:space="preserve">Also notice that </w:t>
+      </w:r>
       <w:r>
         <w:rPr>
           <w:color w:val="000000"/>
         </w:rPr>
         <w:t xml:space="preserve">the other elements </w:t>
       </w:r>
-      <w:ins w:id="141" w:author="Lee Barney" w:date="2020-09-29T13:39:00Z">
-        <w:r>
-          <w:rPr>
-            <w:color w:val="000000"/>
-          </w:rPr>
-          <w:t xml:space="preserve">in the array have values that </w:t>
-        </w:r>
-      </w:ins>
-      <w:r>
-        <w:rPr>
-          <w:color w:val="000000"/>
-        </w:rPr>
-        <w:t xml:space="preserve">are not zero, but </w:t>
-      </w:r>
-      <w:del w:id="142" w:author="Lee Barney" w:date="2020-09-29T13:39:00Z">
-        <w:r>
-          <w:rPr>
-            <w:color w:val="000000"/>
-          </w:rPr>
-          <w:delText xml:space="preserve">rather </w:delText>
-        </w:r>
-      </w:del>
-      <w:ins w:id="143" w:author="Lee Barney" w:date="2020-09-29T13:39:00Z">
-        <w:r>
-          <w:rPr>
-            <w:color w:val="000000"/>
-          </w:rPr>
-          <w:t>hold</w:t>
-        </w:r>
-        <w:r>
-          <w:rPr>
-            <w:color w:val="000000"/>
-          </w:rPr>
-          <w:t xml:space="preserve"> </w:t>
-        </w:r>
-      </w:ins>
+      <w:r>
+        <w:rPr>
+          <w:color w:val="000000"/>
+        </w:rPr>
+        <w:t xml:space="preserve">in the array have values that </w:t>
+      </w:r>
+      <w:r>
+        <w:rPr>
+          <w:color w:val="000000"/>
+        </w:rPr>
+        <w:t xml:space="preserve">are not </w:t>
+      </w:r>
+      <w:proofErr w:type="gramStart"/>
+      <w:r>
+        <w:rPr>
+          <w:color w:val="000000"/>
+        </w:rPr>
+        <w:t>zero, but</w:t>
+      </w:r>
+      <w:proofErr w:type="gramEnd"/>
+      <w:r>
+        <w:rPr>
+          <w:color w:val="000000"/>
+        </w:rPr>
+        <w:t xml:space="preserve"> </w:t>
+      </w:r>
+      <w:r>
+        <w:rPr>
+          <w:color w:val="000000"/>
+        </w:rPr>
+        <w:t xml:space="preserve">hold </w:t>
+      </w:r>
       <w:r>
         <w:rPr>
           <w:color w:val="000000"/>
         </w:rPr>
         <w:t>whatever</w:t>
       </w:r>
-      <w:ins w:id="144" w:author="Lee Barney" w:date="2020-09-29T13:39:00Z">
-        <w:r>
-          <w:rPr>
-            <w:color w:val="000000"/>
-          </w:rPr>
-          <w:t xml:space="preserve"> garbage</w:t>
-        </w:r>
-      </w:ins>
+      <w:r>
+        <w:rPr>
+          <w:color w:val="000000"/>
+        </w:rPr>
+        <w:t xml:space="preserve"> garbage</w:t>
+      </w:r>
       <w:r>
         <w:rPr>
           <w:color w:val="000000"/>
         </w:rPr>
         <w:t xml:space="preserve"> the memory</w:t>
       </w:r>
-      <w:ins w:id="145" w:author="Lee Barney" w:date="2020-09-29T13:39:00Z">
-        <w:r>
-          <w:rPr>
-            <w:color w:val="000000"/>
-          </w:rPr>
-          <w:t xml:space="preserve"> used</w:t>
-        </w:r>
-      </w:ins>
+      <w:r>
+        <w:rPr>
+          <w:color w:val="000000"/>
+        </w:rPr>
+        <w:t xml:space="preserve"> used</w:t>
+      </w:r>
       <w:r>
         <w:rPr>
           <w:color w:val="000000"/>
         </w:rPr>
         <w:t xml:space="preserve"> happened to hold when it was allocated. I</w:t>
       </w:r>
-      <w:ins w:id="146" w:author="Lee Barney" w:date="2020-09-29T13:39:00Z">
-        <w:r>
-          <w:rPr>
-            <w:color w:val="000000"/>
-          </w:rPr>
-          <w:t>t is i</w:t>
-        </w:r>
-      </w:ins>
-      <w:r>
-        <w:rPr>
-          <w:color w:val="000000"/>
-        </w:rPr>
-        <w:t xml:space="preserve">mportant to note </w:t>
-      </w:r>
-      <w:del w:id="147" w:author="Lee Barney" w:date="2020-09-29T13:39:00Z">
-        <w:r>
-          <w:rPr>
-            <w:color w:val="000000"/>
-          </w:rPr>
-          <w:delText xml:space="preserve">is </w:delText>
-        </w:r>
-      </w:del>
-      <w:r>
-        <w:rPr>
-          <w:color w:val="000000"/>
-        </w:rPr>
-        <w:t xml:space="preserve">that the C programming language does not initialize variables. </w:t>
-      </w:r>
-      <w:del w:id="148" w:author="Lee Barney" w:date="2020-09-29T13:40:00Z">
-        <w:r>
-          <w:rPr>
-            <w:color w:val="000000"/>
-          </w:rPr>
-          <w:delText xml:space="preserve">This </w:delText>
-        </w:r>
-      </w:del>
-      <w:ins w:id="149" w:author="Lee Barney" w:date="2020-09-29T13:40:00Z">
-        <w:r>
-          <w:rPr>
-            <w:color w:val="000000"/>
-          </w:rPr>
-          <w:t>If you forget this, it</w:t>
-        </w:r>
-        <w:r>
-          <w:rPr>
-            <w:color w:val="000000"/>
-          </w:rPr>
-          <w:t xml:space="preserve"> </w:t>
-        </w:r>
-      </w:ins>
+      <w:r>
+        <w:rPr>
+          <w:color w:val="000000"/>
+        </w:rPr>
+        <w:t>t is i</w:t>
+      </w:r>
+      <w:r>
+        <w:rPr>
+          <w:color w:val="000000"/>
+        </w:rPr>
+        <w:t xml:space="preserve">mportant to note that the C programming language does not initialize variables. </w:t>
+      </w:r>
+      <w:r>
+        <w:rPr>
+          <w:color w:val="000000"/>
+        </w:rPr>
+        <w:t xml:space="preserve">If you forget this, it </w:t>
+      </w:r>
       <w:r>
         <w:rPr>
           <w:color w:val="000000"/>
         </w:rPr>
         <w:t xml:space="preserve">can cause </w:t>
       </w:r>
-      <w:ins w:id="150" w:author="Lee Barney" w:date="2020-09-29T13:40:00Z">
-        <w:r>
-          <w:rPr>
-            <w:color w:val="000000"/>
-          </w:rPr>
-          <w:t>you</w:t>
-        </w:r>
-      </w:ins>
-      <w:del w:id="151" w:author="Lee Barney" w:date="2020-09-29T13:40:00Z">
-        <w:r>
-          <w:rPr>
-            <w:color w:val="000000"/>
-          </w:rPr>
-          <w:delText>a</w:delText>
-        </w:r>
-      </w:del>
+      <w:r>
+        <w:rPr>
+          <w:color w:val="000000"/>
+        </w:rPr>
+        <w:t>you</w:t>
+      </w:r>
       <w:r>
         <w:rPr>
           <w:color w:val="000000"/>
         </w:rPr>
         <w:t xml:space="preserve"> real problem</w:t>
       </w:r>
-      <w:ins w:id="152" w:author="Lee Barney" w:date="2020-09-29T13:40:00Z">
-        <w:r>
-          <w:rPr>
-            <w:color w:val="000000"/>
-          </w:rPr>
-          <w:t>s</w:t>
-        </w:r>
-      </w:ins>
+      <w:r>
+        <w:rPr>
+          <w:color w:val="000000"/>
+        </w:rPr>
+        <w:t>s</w:t>
+      </w:r>
       <w:r>
         <w:rPr>
           <w:color w:val="000000"/>
         </w:rPr>
         <w:t xml:space="preserve"> when running programs</w:t>
       </w:r>
-      <w:ins w:id="153" w:author="Lee Barney" w:date="2020-09-29T13:40:00Z">
-        <w:r>
-          <w:rPr>
-            <w:color w:val="000000"/>
-          </w:rPr>
-          <w:t>. That’s why you should always</w:t>
-        </w:r>
-      </w:ins>
-      <w:del w:id="154" w:author="Lee Barney" w:date="2020-09-29T13:40:00Z">
-        <w:r>
-          <w:rPr>
-            <w:color w:val="000000"/>
-          </w:rPr>
-          <w:delText xml:space="preserve"> if you don’t</w:delText>
-        </w:r>
-      </w:del>
+      <w:r>
+        <w:rPr>
+          <w:color w:val="000000"/>
+        </w:rPr>
+        <w:t>. That’s why you should always</w:t>
+      </w:r>
       <w:r>
         <w:rPr>
           <w:color w:val="000000"/>
         </w:rPr>
         <w:t xml:space="preserve"> initialize </w:t>
       </w:r>
-      <w:del w:id="155" w:author="Lee Barney" w:date="2020-09-29T13:40:00Z">
-        <w:r>
-          <w:rPr>
-            <w:color w:val="000000"/>
-          </w:rPr>
-          <w:delText xml:space="preserve">the </w:delText>
-        </w:r>
-      </w:del>
-      <w:ins w:id="156" w:author="Lee Barney" w:date="2020-09-29T13:40:00Z">
-        <w:r>
-          <w:rPr>
-            <w:color w:val="000000"/>
-          </w:rPr>
-          <w:t>all</w:t>
-        </w:r>
-        <w:r>
-          <w:rPr>
-            <w:color w:val="000000"/>
-          </w:rPr>
-          <w:t xml:space="preserve"> </w:t>
-        </w:r>
-      </w:ins>
+      <w:r>
+        <w:rPr>
+          <w:color w:val="000000"/>
+        </w:rPr>
+        <w:t xml:space="preserve">all </w:t>
+      </w:r>
       <w:r>
         <w:rPr>
           <w:color w:val="000000"/>
         </w:rPr>
         <w:t>variables</w:t>
       </w:r>
-      <w:ins w:id="157" w:author="Lee Barney" w:date="2020-09-29T13:40:00Z">
-        <w:r>
-          <w:rPr>
-            <w:color w:val="000000"/>
-          </w:rPr>
-          <w:t xml:space="preserve"> </w:t>
-        </w:r>
-        <w:proofErr w:type="spellStart"/>
-        <w:proofErr w:type="gramStart"/>
-        <w:r>
-          <w:rPr>
-            <w:color w:val="000000"/>
-          </w:rPr>
-          <w:t>your</w:t>
-        </w:r>
-        <w:proofErr w:type="spellEnd"/>
-        <w:proofErr w:type="gramEnd"/>
-        <w:r>
-          <w:rPr>
-            <w:color w:val="000000"/>
-          </w:rPr>
-          <w:t xml:space="preserve"> create. Otherwise</w:t>
-        </w:r>
-      </w:ins>
-      <w:del w:id="158" w:author="Lee Barney" w:date="2020-09-29T13:40:00Z">
-        <w:r>
-          <w:rPr>
-            <w:color w:val="000000"/>
-          </w:rPr>
-          <w:delText xml:space="preserve"> as the actual execution of the</w:delText>
-        </w:r>
-      </w:del>
-      <w:ins w:id="159" w:author="Lee Barney" w:date="2020-09-29T13:41:00Z">
-        <w:r>
-          <w:rPr>
-            <w:color w:val="000000"/>
-          </w:rPr>
-          <w:t>, when your</w:t>
-        </w:r>
-      </w:ins>
+      <w:r>
+        <w:rPr>
+          <w:color w:val="000000"/>
+        </w:rPr>
+        <w:t xml:space="preserve"> </w:t>
+      </w:r>
+      <w:proofErr w:type="gramStart"/>
+      <w:r>
+        <w:rPr>
+          <w:color w:val="000000"/>
+        </w:rPr>
+        <w:t>your</w:t>
+      </w:r>
+      <w:proofErr w:type="gramEnd"/>
+      <w:r>
+        <w:rPr>
+          <w:color w:val="000000"/>
+        </w:rPr>
+        <w:t xml:space="preserve"> create. Otherwise, when your</w:t>
+      </w:r>
       <w:r>
         <w:rPr>
           <w:color w:val="000000"/>
         </w:rPr>
         <w:t xml:space="preserve"> code</w:t>
       </w:r>
-      <w:ins w:id="160" w:author="Lee Barney" w:date="2020-09-29T13:41:00Z">
-        <w:r>
-          <w:rPr>
-            <w:color w:val="000000"/>
-          </w:rPr>
-          <w:t xml:space="preserve"> runs, the results</w:t>
-        </w:r>
-      </w:ins>
+      <w:r>
+        <w:rPr>
+          <w:color w:val="000000"/>
+        </w:rPr>
+        <w:t xml:space="preserve"> runs, the results</w:t>
+      </w:r>
       <w:r>
         <w:rPr>
           <w:color w:val="000000"/>
         </w:rPr>
         <w:t xml:space="preserve"> will seem random</w:t>
       </w:r>
-      <w:ins w:id="161" w:author="Lee Barney" w:date="2020-09-29T13:41:00Z">
-        <w:r>
-          <w:rPr>
-            <w:color w:val="000000"/>
-          </w:rPr>
-          <w:t>.</w:t>
-        </w:r>
-      </w:ins>
-      <w:del w:id="162" w:author="Lee Barney" w:date="2020-09-29T13:41:00Z">
-        <w:r>
-          <w:rPr>
-            <w:color w:val="000000"/>
-          </w:rPr>
-          <w:delText>,</w:delText>
-        </w:r>
-      </w:del>
-      <w:r>
-        <w:rPr>
-          <w:color w:val="000000"/>
-        </w:rPr>
-        <w:t xml:space="preserve"> when really </w:t>
-      </w:r>
-      <w:del w:id="163" w:author="Lee Barney" w:date="2020-09-29T13:41:00Z">
-        <w:r>
-          <w:rPr>
-            <w:color w:val="000000"/>
-          </w:rPr>
-          <w:delText xml:space="preserve">it is simply because </w:delText>
-        </w:r>
-      </w:del>
-      <w:r>
-        <w:rPr>
-          <w:color w:val="000000"/>
-        </w:rPr>
-        <w:t>you</w:t>
-      </w:r>
-      <w:ins w:id="164" w:author="Lee Barney" w:date="2020-09-29T13:42:00Z">
-        <w:r>
-          <w:rPr>
-            <w:color w:val="000000"/>
-          </w:rPr>
-          <w:t xml:space="preserve">r </w:t>
-        </w:r>
-        <w:proofErr w:type="spellStart"/>
-        <w:r>
-          <w:rPr>
-            <w:color w:val="000000"/>
-          </w:rPr>
-          <w:t>coude</w:t>
-        </w:r>
-        <w:proofErr w:type="spellEnd"/>
-        <w:r>
-          <w:rPr>
-            <w:color w:val="000000"/>
-          </w:rPr>
-          <w:t xml:space="preserve"> is using</w:t>
-        </w:r>
-      </w:ins>
-      <w:del w:id="165" w:author="Lee Barney" w:date="2020-09-29T13:42:00Z">
-        <w:r>
-          <w:rPr>
-            <w:color w:val="000000"/>
-          </w:rPr>
-          <w:delText xml:space="preserve"> are relying on</w:delText>
-        </w:r>
-      </w:del>
-      <w:r>
-        <w:rPr>
-          <w:color w:val="000000"/>
-        </w:rPr>
-        <w:t xml:space="preserve"> memory that wasn’t cleaned up </w:t>
-      </w:r>
-      <w:ins w:id="166" w:author="Lee Barney" w:date="2020-09-29T13:42:00Z">
-        <w:r>
-          <w:rPr>
-            <w:color w:val="000000"/>
-          </w:rPr>
-          <w:t xml:space="preserve">and holds data </w:t>
-        </w:r>
-      </w:ins>
+      <w:r>
+        <w:rPr>
+          <w:color w:val="000000"/>
+        </w:rPr>
+        <w:t>.</w:t>
+      </w:r>
+      <w:r>
+        <w:rPr>
+          <w:color w:val="000000"/>
+        </w:rPr>
+        <w:t xml:space="preserve"> when really you</w:t>
+      </w:r>
+      <w:r>
+        <w:rPr>
+          <w:color w:val="000000"/>
+        </w:rPr>
+        <w:t>r code is using</w:t>
+      </w:r>
+      <w:r>
+        <w:rPr>
+          <w:color w:val="000000"/>
+        </w:rPr>
+        <w:t xml:space="preserve"> memory that </w:t>
+      </w:r>
+      <w:proofErr w:type="gramStart"/>
+      <w:r>
+        <w:rPr>
+          <w:color w:val="000000"/>
+        </w:rPr>
+        <w:t>wasn’t</w:t>
+      </w:r>
+      <w:proofErr w:type="gramEnd"/>
+      <w:r>
+        <w:rPr>
+          <w:color w:val="000000"/>
+        </w:rPr>
+        <w:t xml:space="preserve"> cleaned up </w:t>
+      </w:r>
+      <w:r>
+        <w:rPr>
+          <w:color w:val="000000"/>
+        </w:rPr>
+        <w:t xml:space="preserve">and holds data </w:t>
+      </w:r>
       <w:r>
         <w:rPr>
           <w:color w:val="000000"/>
         </w:rPr>
         <w:t xml:space="preserve">from the last time </w:t>
       </w:r>
-      <w:ins w:id="167" w:author="Lee Barney" w:date="2020-09-29T13:42:00Z">
-        <w:r>
-          <w:rPr>
-            <w:color w:val="000000"/>
-          </w:rPr>
-          <w:t>the memory</w:t>
-        </w:r>
-      </w:ins>
-      <w:del w:id="168" w:author="Lee Barney" w:date="2020-09-29T13:42:00Z">
-        <w:r>
-          <w:rPr>
-            <w:color w:val="000000"/>
-          </w:rPr>
-          <w:delText>it</w:delText>
-        </w:r>
-      </w:del>
+      <w:r>
+        <w:rPr>
+          <w:color w:val="000000"/>
+        </w:rPr>
+        <w:t>the memory</w:t>
+      </w:r>
       <w:r>
         <w:rPr>
           <w:color w:val="000000"/>
@@ -6203,99 +5303,78 @@
         </w:rPr>
         <w:t xml:space="preserve">Also notice where the </w:t>
       </w:r>
-      <w:ins w:id="169" w:author="Lee Barney" w:date="2020-09-29T13:42:00Z">
-        <w:r>
-          <w:rPr>
-            <w:color w:val="000000"/>
-          </w:rPr>
-          <w:t xml:space="preserve">index operator, </w:t>
-        </w:r>
-      </w:ins>
+      <w:r>
+        <w:rPr>
+          <w:color w:val="000000"/>
+        </w:rPr>
+        <w:t xml:space="preserve">index operator, </w:t>
+      </w:r>
       <w:r>
         <w:rPr>
           <w:color w:val="000000"/>
         </w:rPr>
         <w:t>[]</w:t>
       </w:r>
-      <w:ins w:id="170" w:author="Lee Barney" w:date="2020-09-29T13:42:00Z">
-        <w:r>
-          <w:rPr>
-            <w:color w:val="000000"/>
-          </w:rPr>
-          <w:t>,</w:t>
-        </w:r>
-      </w:ins>
+      <w:r>
+        <w:rPr>
+          <w:color w:val="000000"/>
+        </w:rPr>
+        <w:t>,</w:t>
+      </w:r>
       <w:r>
         <w:rPr>
           <w:color w:val="000000"/>
         </w:rPr>
         <w:t xml:space="preserve"> </w:t>
       </w:r>
-      <w:del w:id="171" w:author="Lee Barney" w:date="2020-09-29T13:42:00Z">
-        <w:r>
-          <w:rPr>
-            <w:color w:val="000000"/>
-          </w:rPr>
-          <w:delText xml:space="preserve">are </w:delText>
-        </w:r>
-      </w:del>
-      <w:ins w:id="172" w:author="Lee Barney" w:date="2020-09-29T13:42:00Z">
-        <w:r>
-          <w:rPr>
-            <w:color w:val="000000"/>
-          </w:rPr>
-          <w:t>is used when accessing</w:t>
-        </w:r>
-      </w:ins>
-      <w:ins w:id="173" w:author="Lee Barney" w:date="2020-09-29T13:43:00Z">
-        <w:r>
-          <w:rPr>
-            <w:color w:val="000000"/>
-          </w:rPr>
-          <w:t xml:space="preserve"> the array.</w:t>
-        </w:r>
-      </w:ins>
-      <w:del w:id="174" w:author="Lee Barney" w:date="2020-09-29T13:43:00Z">
-        <w:r>
-          <w:rPr>
-            <w:color w:val="000000"/>
-          </w:rPr>
-          <w:delText>in the array access</w:delText>
-        </w:r>
-      </w:del>
-      <w:r>
-        <w:rPr>
-          <w:color w:val="000000"/>
-        </w:rPr>
-        <w:t>. It is after the</w:t>
-      </w:r>
-      <w:ins w:id="175" w:author="Lee Barney" w:date="2020-09-29T13:43:00Z">
-        <w:r>
-          <w:rPr>
-            <w:color w:val="000000"/>
-          </w:rPr>
-          <w:t xml:space="preserve"> variable name</w:t>
-        </w:r>
-      </w:ins>
+      <w:r>
+        <w:rPr>
+          <w:color w:val="000000"/>
+        </w:rPr>
+        <w:t xml:space="preserve">is used when accessing the </w:t>
+      </w:r>
+      <w:proofErr w:type="gramStart"/>
+      <w:r>
+        <w:rPr>
+          <w:color w:val="000000"/>
+        </w:rPr>
+        <w:t>array.</w:t>
+      </w:r>
+      <w:r>
+        <w:rPr>
+          <w:color w:val="000000"/>
+        </w:rPr>
+        <w:t>.</w:t>
+      </w:r>
+      <w:proofErr w:type="gramEnd"/>
+      <w:r>
+        <w:rPr>
+          <w:color w:val="000000"/>
+        </w:rPr>
+        <w:t xml:space="preserve"> It is after the</w:t>
+      </w:r>
+      <w:r>
+        <w:rPr>
+          <w:color w:val="000000"/>
+        </w:rPr>
+        <w:t xml:space="preserve"> variable name</w:t>
+      </w:r>
       <w:r>
         <w:rPr>
           <w:color w:val="000000"/>
         </w:rPr>
         <w:t xml:space="preserve"> </w:t>
       </w:r>
+      <w:proofErr w:type="spellStart"/>
       <w:r>
         <w:rPr>
           <w:i/>
           <w:iCs/>
           <w:color w:val="000000"/>
-          <w:rPrChange w:id="176" w:author="Lee Barney" w:date="2020-09-29T13:43:00Z">
-            <w:rPr>
-              <w:color w:val="000000"/>
-            </w:rPr>
-          </w:rPrChange>
-        </w:rPr>
-        <w:t>item</w:t>
-      </w:r>
+        </w:rPr>
+        <w:t>arrau</w:t>
+      </w:r>
+      <w:proofErr w:type="spellEnd"/>
       <w:r>
         <w:rPr>
           <w:color w:val="000000"/>
@@ -6307,11 +5386,6 @@
           <w:i/>
           <w:iCs/>
           <w:color w:val="000000"/>
-          <w:rPrChange w:id="177" w:author="Lee Barney" w:date="2020-09-29T13:44:00Z">
-            <w:rPr>
-              <w:color w:val="000000"/>
-            </w:rPr>
-          </w:rPrChange>
         </w:rPr>
         <w:t>the</w:t>
       </w:r>
@@ -6321,49 +5395,34 @@
         </w:rPr>
         <w:t xml:space="preserve"> </w:t>
       </w:r>
-      <w:ins w:id="178" w:author="Lee Barney" w:date="2020-09-29T13:44:00Z">
-        <w:r>
-          <w:rPr>
-            <w:i/>
-            <w:iCs/>
-            <w:color w:val="000000"/>
-          </w:rPr>
-          <w:t>item</w:t>
-        </w:r>
-        <w:r>
-          <w:rPr>
-            <w:color w:val="000000"/>
-          </w:rPr>
-          <w:t xml:space="preserve">’s </w:t>
-        </w:r>
-        <w:r>
-          <w:rPr>
-            <w:i/>
-            <w:iCs/>
-            <w:color w:val="000000"/>
-            <w:rPrChange w:id="179" w:author="Lee Barney" w:date="2020-09-29T13:44:00Z">
-              <w:rPr>
-                <w:color w:val="000000"/>
-              </w:rPr>
-            </w:rPrChange>
-          </w:rPr>
-          <w:t>number</w:t>
-        </w:r>
-        <w:r>
-          <w:rPr>
-            <w:color w:val="000000"/>
-          </w:rPr>
-          <w:t>,</w:t>
-        </w:r>
-      </w:ins>
-      <w:del w:id="180" w:author="Lee Barney" w:date="2020-09-29T13:43:00Z">
-        <w:r>
-          <w:rPr>
-            <w:color w:val="000000"/>
-          </w:rPr>
-          <w:delText>entire</w:delText>
-        </w:r>
-      </w:del>
+      <w:r>
+        <w:rPr>
+          <w:i/>
+          <w:iCs/>
+          <w:color w:val="000000"/>
+        </w:rPr>
+        <w:t>array</w:t>
+      </w:r>
+      <w:r>
+        <w:rPr>
+          <w:color w:val="000000"/>
+        </w:rPr>
+        <w:t xml:space="preserve">’s </w:t>
+      </w:r>
+      <w:r>
+        <w:rPr>
+          <w:i/>
+          <w:iCs/>
+          <w:color w:val="000000"/>
+        </w:rPr>
+        <w:t>number</w:t>
+      </w:r>
+      <w:r>
+        <w:rPr>
+          <w:color w:val="000000"/>
+        </w:rPr>
+        <w:t>,</w:t>
+      </w:r>
       <w:r>
         <w:rPr>
           <w:color w:val="000000"/>
@@ -6376,7 +5435,13 @@
         <w:rPr>
           <w:color w:val="000000"/>
         </w:rPr>
-        <w:t>item.number</w:t>
+        <w:t>array</w:t>
+      </w:r>
+      <w:r>
+        <w:rPr>
+          <w:color w:val="000000"/>
+        </w:rPr>
+        <w:t>.number</w:t>
       </w:r>
       <w:proofErr w:type="spellEnd"/>
       <w:proofErr w:type="gramEnd"/>
@@ -6386,233 +5451,126 @@
         </w:rPr>
         <w:t xml:space="preserve">, </w:t>
       </w:r>
-      <w:del w:id="181" w:author="Lee Barney" w:date="2020-09-29T13:44:00Z">
-        <w:r>
-          <w:rPr>
-            <w:color w:val="000000"/>
-          </w:rPr>
-          <w:delText xml:space="preserve">as </w:delText>
-        </w:r>
-      </w:del>
-      <w:ins w:id="182" w:author="Lee Barney" w:date="2020-09-29T13:44:00Z">
-        <w:r>
-          <w:rPr>
-            <w:color w:val="000000"/>
-          </w:rPr>
-          <w:t>since it is</w:t>
-        </w:r>
-        <w:r>
-          <w:rPr>
-            <w:color w:val="000000"/>
-          </w:rPr>
-          <w:t xml:space="preserve"> </w:t>
-        </w:r>
-      </w:ins>
-      <w:r>
-        <w:rPr>
-          <w:color w:val="000000"/>
-        </w:rPr>
-        <w:t>item</w:t>
-      </w:r>
-      <w:ins w:id="183" w:author="Lee Barney" w:date="2020-09-29T13:44:00Z">
-        <w:r>
-          <w:rPr>
-            <w:color w:val="000000"/>
-          </w:rPr>
-          <w:t>’s that are</w:t>
-        </w:r>
-      </w:ins>
-      <w:del w:id="184" w:author="Lee Barney" w:date="2020-09-29T13:44:00Z">
-        <w:r>
-          <w:rPr>
-            <w:color w:val="000000"/>
-          </w:rPr>
-          <w:delText xml:space="preserve"> is</w:delText>
-        </w:r>
-      </w:del>
-      <w:ins w:id="185" w:author="Lee Barney" w:date="2020-09-29T13:44:00Z">
-        <w:r>
-          <w:rPr>
-            <w:color w:val="000000"/>
-          </w:rPr>
-          <w:t xml:space="preserve"> in</w:t>
-        </w:r>
-      </w:ins>
+      <w:r>
+        <w:rPr>
+          <w:color w:val="000000"/>
+        </w:rPr>
+        <w:t xml:space="preserve">since it is </w:t>
+      </w:r>
+      <w:r>
+        <w:rPr>
+          <w:color w:val="000000"/>
+        </w:rPr>
+        <w:t>array</w:t>
+      </w:r>
+      <w:r>
+        <w:rPr>
+          <w:color w:val="000000"/>
+        </w:rPr>
+        <w:t>’s that are in</w:t>
+      </w:r>
       <w:r>
         <w:rPr>
           <w:color w:val="000000"/>
         </w:rPr>
         <w:t xml:space="preserve"> the array</w:t>
       </w:r>
-      <w:ins w:id="186" w:author="Lee Barney" w:date="2020-09-29T13:44:00Z">
-        <w:r>
-          <w:rPr>
-            <w:color w:val="000000"/>
-          </w:rPr>
-          <w:t xml:space="preserve">, not </w:t>
-        </w:r>
-        <w:r>
-          <w:rPr>
-            <w:i/>
-            <w:iCs/>
-            <w:color w:val="000000"/>
-            <w:rPrChange w:id="187" w:author="Lee Barney" w:date="2020-09-29T13:44:00Z">
-              <w:rPr>
-                <w:color w:val="000000"/>
-              </w:rPr>
-            </w:rPrChange>
-          </w:rPr>
-          <w:t>item numbers</w:t>
-        </w:r>
-      </w:ins>
+      <w:r>
+        <w:rPr>
+          <w:color w:val="000000"/>
+        </w:rPr>
+        <w:t xml:space="preserve">, not </w:t>
+      </w:r>
+      <w:proofErr w:type="spellStart"/>
+      <w:r>
+        <w:rPr>
+          <w:i/>
+          <w:iCs/>
+          <w:color w:val="000000"/>
+        </w:rPr>
+        <w:t>arrau</w:t>
+      </w:r>
+      <w:proofErr w:type="spellEnd"/>
+      <w:r>
+        <w:rPr>
+          <w:i/>
+          <w:iCs/>
+          <w:color w:val="000000"/>
+        </w:rPr>
+        <w:t xml:space="preserve"> numbers</w:t>
+      </w:r>
       <w:r>
         <w:rPr>
           <w:color w:val="000000"/>
         </w:rPr>
         <w:t xml:space="preserve">. This is </w:t>
       </w:r>
-      <w:ins w:id="188" w:author="Lee Barney" w:date="2020-09-29T13:45:00Z">
-        <w:r>
-          <w:rPr>
-            <w:color w:val="000000"/>
-          </w:rPr>
-          <w:t xml:space="preserve">an </w:t>
-        </w:r>
-      </w:ins>
+      <w:r>
+        <w:rPr>
+          <w:color w:val="000000"/>
+        </w:rPr>
+        <w:t xml:space="preserve">an </w:t>
+      </w:r>
       <w:r>
         <w:rPr>
           <w:color w:val="000000"/>
         </w:rPr>
         <w:t>important</w:t>
       </w:r>
-      <w:ins w:id="189" w:author="Lee Barney" w:date="2020-09-29T13:45:00Z">
-        <w:r>
-          <w:rPr>
-            <w:color w:val="000000"/>
-          </w:rPr>
-          <w:t xml:space="preserve"> distinction</w:t>
-        </w:r>
-      </w:ins>
+      <w:r>
+        <w:rPr>
+          <w:color w:val="000000"/>
+        </w:rPr>
+        <w:t xml:space="preserve"> distinction</w:t>
+      </w:r>
       <w:r>
         <w:rPr>
           <w:color w:val="000000"/>
         </w:rPr>
         <w:t xml:space="preserve"> </w:t>
       </w:r>
-      <w:del w:id="190" w:author="Lee Barney" w:date="2020-09-29T13:45:00Z">
-        <w:r>
-          <w:rPr>
-            <w:color w:val="000000"/>
-          </w:rPr>
-          <w:delText xml:space="preserve">as </w:delText>
-        </w:r>
-      </w:del>
-      <w:ins w:id="191" w:author="Lee Barney" w:date="2020-09-29T13:45:00Z">
-        <w:r>
-          <w:rPr>
-            <w:color w:val="000000"/>
-          </w:rPr>
-          <w:t>since</w:t>
-        </w:r>
-        <w:r>
-          <w:rPr>
-            <w:color w:val="000000"/>
-          </w:rPr>
-          <w:t xml:space="preserve"> </w:t>
-        </w:r>
-      </w:ins>
+      <w:r>
+        <w:rPr>
+          <w:color w:val="000000"/>
+        </w:rPr>
+        <w:t xml:space="preserve">since </w:t>
+      </w:r>
       <w:r>
         <w:rPr>
           <w:color w:val="000000"/>
         </w:rPr>
         <w:t xml:space="preserve">you can also </w:t>
       </w:r>
-      <w:del w:id="192" w:author="Lee Barney" w:date="2020-09-29T13:45:00Z">
-        <w:r>
-          <w:rPr>
-            <w:color w:val="000000"/>
-          </w:rPr>
-          <w:delText xml:space="preserve">declare </w:delText>
-        </w:r>
-      </w:del>
-      <w:ins w:id="193" w:author="Lee Barney" w:date="2020-09-29T13:45:00Z">
-        <w:r>
-          <w:rPr>
-            <w:color w:val="000000"/>
-          </w:rPr>
-          <w:t>have</w:t>
-        </w:r>
-        <w:r>
-          <w:rPr>
-            <w:color w:val="000000"/>
-          </w:rPr>
-          <w:t xml:space="preserve"> </w:t>
-        </w:r>
-      </w:ins>
+      <w:r>
+        <w:rPr>
+          <w:color w:val="000000"/>
+        </w:rPr>
+        <w:t xml:space="preserve">have </w:t>
+      </w:r>
       <w:r>
         <w:rPr>
           <w:color w:val="000000"/>
         </w:rPr>
         <w:t xml:space="preserve">arrays </w:t>
       </w:r>
-      <w:del w:id="194" w:author="Lee Barney" w:date="2020-09-29T13:45:00Z">
-        <w:r>
-          <w:rPr>
-            <w:color w:val="000000"/>
-          </w:rPr>
-          <w:delText xml:space="preserve">as </w:delText>
-        </w:r>
-      </w:del>
-      <w:ins w:id="195" w:author="Lee Barney" w:date="2020-09-29T13:45:00Z">
-        <w:r>
-          <w:rPr>
-            <w:color w:val="000000"/>
-          </w:rPr>
-          <w:t>that are</w:t>
-        </w:r>
-        <w:r>
-          <w:rPr>
-            <w:color w:val="000000"/>
-          </w:rPr>
-          <w:t xml:space="preserve"> </w:t>
-        </w:r>
-      </w:ins>
-      <w:del w:id="196" w:author="Lee Barney" w:date="2020-09-29T13:45:00Z">
-        <w:r>
-          <w:rPr>
-            <w:color w:val="000000"/>
-          </w:rPr>
-          <w:delText xml:space="preserve">a </w:delText>
-        </w:r>
-      </w:del>
+      <w:r>
+        <w:rPr>
+          <w:color w:val="000000"/>
+        </w:rPr>
+        <w:t xml:space="preserve">that are </w:t>
+      </w:r>
       <w:r>
         <w:rPr>
           <w:color w:val="000000"/>
         </w:rPr>
         <w:t xml:space="preserve">part of </w:t>
       </w:r>
-      <w:del w:id="197" w:author="Lee Barney" w:date="2020-09-29T13:45:00Z">
-        <w:r>
-          <w:rPr>
-            <w:color w:val="000000"/>
-          </w:rPr>
-          <w:delText xml:space="preserve">the </w:delText>
-        </w:r>
-      </w:del>
-      <w:ins w:id="198" w:author="Lee Barney" w:date="2020-09-29T13:45:00Z">
-        <w:r>
-          <w:rPr>
-            <w:color w:val="000000"/>
-          </w:rPr>
-          <w:t>a</w:t>
-        </w:r>
-        <w:r>
-          <w:rPr>
-            <w:color w:val="000000"/>
-          </w:rPr>
-          <w:t xml:space="preserve"> </w:t>
-        </w:r>
-      </w:ins>
+      <w:r>
+        <w:rPr>
+          <w:color w:val="000000"/>
+        </w:rPr>
+        <w:t xml:space="preserve">a </w:t>
+      </w:r>
       <w:r>
         <w:rPr>
           <w:color w:val="000000"/>
@@ -6657,7 +5615,7 @@
                     </pic:cNvPicPr>
                   </pic:nvPicPr>
                   <pic:blipFill>
-                    <a:blip r:embed="rId39">
+                    <a:blip r:embed="rId36">
                       <a:extLst>
                         <a:ext uri="{28A0092B-C50C-407E-A947-70E740481C1C}">
                           <a14:useLocalDpi xmlns:a14="http://schemas.microsoft.com/office/drawing/2010/main" val="0"/>
@@ -6719,115 +5677,70 @@
         <w:rPr>
           <w:color w:val="000000"/>
         </w:rPr>
-        <w:lastRenderedPageBreak/>
         <w:t xml:space="preserve">You might </w:t>
       </w:r>
-      <w:del w:id="199" w:author="Lee Barney" w:date="2020-09-29T13:46:00Z">
-        <w:r>
-          <w:rPr>
-            <w:color w:val="000000"/>
-          </w:rPr>
-          <w:delText xml:space="preserve">want </w:delText>
-        </w:r>
-      </w:del>
-      <w:ins w:id="200" w:author="Lee Barney" w:date="2020-09-29T13:46:00Z">
-        <w:r>
-          <w:rPr>
-            <w:color w:val="000000"/>
-          </w:rPr>
-          <w:t>need</w:t>
-        </w:r>
-        <w:r>
-          <w:rPr>
-            <w:color w:val="000000"/>
-          </w:rPr>
-          <w:t xml:space="preserve"> </w:t>
-        </w:r>
-      </w:ins>
+      <w:r>
+        <w:rPr>
+          <w:color w:val="000000"/>
+        </w:rPr>
+        <w:t xml:space="preserve">need </w:t>
+      </w:r>
       <w:r>
         <w:rPr>
           <w:color w:val="000000"/>
         </w:rPr>
         <w:t xml:space="preserve">to do this if you </w:t>
       </w:r>
-      <w:del w:id="201" w:author="Lee Barney" w:date="2020-09-29T13:46:00Z">
-        <w:r>
-          <w:rPr>
-            <w:color w:val="000000"/>
-          </w:rPr>
-          <w:delText xml:space="preserve">wanted </w:delText>
-        </w:r>
-      </w:del>
-      <w:ins w:id="202" w:author="Lee Barney" w:date="2020-09-29T13:46:00Z">
-        <w:r>
-          <w:rPr>
-            <w:color w:val="000000"/>
-          </w:rPr>
-          <w:t>have</w:t>
-        </w:r>
-        <w:r>
-          <w:rPr>
-            <w:color w:val="000000"/>
-          </w:rPr>
-          <w:t xml:space="preserve"> </w:t>
-        </w:r>
-      </w:ins>
-      <w:r>
-        <w:rPr>
-          <w:color w:val="000000"/>
-        </w:rPr>
-        <w:t xml:space="preserve">to capture the max and min price of </w:t>
-      </w:r>
-      <w:del w:id="203" w:author="Lee Barney" w:date="2020-09-29T13:46:00Z">
-        <w:r>
-          <w:rPr>
-            <w:color w:val="000000"/>
-          </w:rPr>
-          <w:delText xml:space="preserve">the </w:delText>
-        </w:r>
-      </w:del>
-      <w:ins w:id="204" w:author="Lee Barney" w:date="2020-09-29T13:46:00Z">
-        <w:r>
-          <w:rPr>
-            <w:color w:val="000000"/>
-          </w:rPr>
-          <w:t>an</w:t>
-        </w:r>
-        <w:r>
-          <w:rPr>
-            <w:color w:val="000000"/>
-          </w:rPr>
-          <w:t xml:space="preserve"> </w:t>
-        </w:r>
-      </w:ins>
+      <w:proofErr w:type="gramStart"/>
+      <w:r>
+        <w:rPr>
+          <w:color w:val="000000"/>
+        </w:rPr>
+        <w:t xml:space="preserve">have </w:t>
+      </w:r>
+      <w:r>
+        <w:rPr>
+          <w:color w:val="000000"/>
+        </w:rPr>
+        <w:t>to</w:t>
+      </w:r>
+      <w:proofErr w:type="gramEnd"/>
+      <w:r>
+        <w:rPr>
+          <w:color w:val="000000"/>
+        </w:rPr>
+        <w:t xml:space="preserve"> capture the max and min price of </w:t>
+      </w:r>
+      <w:r>
+        <w:rPr>
+          <w:color w:val="000000"/>
+        </w:rPr>
+        <w:t xml:space="preserve">an </w:t>
+      </w:r>
       <w:r>
         <w:rPr>
           <w:color w:val="000000"/>
         </w:rPr>
         <w:t>item. In this case, because the array is part of the structure, you put the</w:t>
       </w:r>
-      <w:ins w:id="205" w:author="Lee Barney" w:date="2020-09-29T13:46:00Z">
-        <w:r>
-          <w:rPr>
-            <w:color w:val="000000"/>
-          </w:rPr>
-          <w:t xml:space="preserve"> index operator,</w:t>
-        </w:r>
-      </w:ins>
+      <w:r>
+        <w:rPr>
+          <w:color w:val="000000"/>
+        </w:rPr>
+        <w:t xml:space="preserve"> index operator,</w:t>
+      </w:r>
       <w:r>
         <w:rPr>
           <w:color w:val="000000"/>
         </w:rPr>
         <w:t xml:space="preserve"> []</w:t>
       </w:r>
-      <w:ins w:id="206" w:author="Lee Barney" w:date="2020-09-29T13:46:00Z">
-        <w:r>
-          <w:rPr>
-            <w:color w:val="000000"/>
-          </w:rPr>
-          <w:t>,</w:t>
-        </w:r>
-      </w:ins>
+      <w:r>
+        <w:rPr>
+          <w:color w:val="000000"/>
+        </w:rPr>
+        <w:t>,</w:t>
+      </w:r>
       <w:r>
         <w:rPr>
           <w:color w:val="000000"/>
@@ -6844,72 +5757,36 @@
       </w:r>
       <w:proofErr w:type="spellEnd"/>
       <w:proofErr w:type="gramEnd"/>
-      <w:del w:id="207" w:author="Lee Barney" w:date="2020-09-29T13:46:00Z">
-        <w:r>
-          <w:rPr>
-            <w:color w:val="000000"/>
-          </w:rPr>
-          <w:delText xml:space="preserve">, </w:delText>
-        </w:r>
-      </w:del>
-      <w:ins w:id="208" w:author="Lee Barney" w:date="2020-09-29T13:46:00Z">
-        <w:r>
-          <w:rPr>
-            <w:color w:val="000000"/>
-          </w:rPr>
-          <w:t xml:space="preserve">. This tells the compiler </w:t>
-        </w:r>
-      </w:ins>
-      <w:del w:id="209" w:author="Lee Barney" w:date="2020-09-29T13:46:00Z">
-        <w:r>
-          <w:rPr>
-            <w:color w:val="000000"/>
-          </w:rPr>
-          <w:delText xml:space="preserve">indicating </w:delText>
-        </w:r>
-      </w:del>
+      <w:r>
+        <w:rPr>
+          <w:color w:val="000000"/>
+        </w:rPr>
+        <w:t xml:space="preserve">. This tells the compiler </w:t>
+      </w:r>
       <w:r>
         <w:rPr>
           <w:color w:val="000000"/>
         </w:rPr>
         <w:t xml:space="preserve">that price is </w:t>
       </w:r>
-      <w:del w:id="210" w:author="Lee Barney" w:date="2020-09-29T13:46:00Z">
-        <w:r>
-          <w:rPr>
-            <w:color w:val="000000"/>
-          </w:rPr>
-          <w:delText xml:space="preserve">the </w:delText>
-        </w:r>
-      </w:del>
-      <w:ins w:id="211" w:author="Lee Barney" w:date="2020-09-29T13:46:00Z">
-        <w:r>
-          <w:rPr>
-            <w:color w:val="000000"/>
-          </w:rPr>
-          <w:t>an</w:t>
-        </w:r>
-        <w:r>
-          <w:rPr>
-            <w:color w:val="000000"/>
-          </w:rPr>
-          <w:t xml:space="preserve"> </w:t>
-        </w:r>
-      </w:ins>
+      <w:r>
+        <w:rPr>
+          <w:color w:val="000000"/>
+        </w:rPr>
+        <w:t xml:space="preserve">an </w:t>
+      </w:r>
       <w:r>
         <w:rPr>
           <w:color w:val="000000"/>
         </w:rPr>
         <w:t>array</w:t>
       </w:r>
-      <w:ins w:id="212" w:author="Lee Barney" w:date="2020-09-29T13:47:00Z">
-        <w:r>
-          <w:rPr>
-            <w:color w:val="000000"/>
-          </w:rPr>
-          <w:t xml:space="preserve"> of floats instead of a single float</w:t>
-        </w:r>
-      </w:ins>
+      <w:r>
+        <w:rPr>
+          <w:color w:val="000000"/>
+        </w:rPr>
+        <w:t xml:space="preserve"> of floats instead of a single float</w:t>
+      </w:r>
       <w:r>
         <w:rPr>
           <w:color w:val="000000"/>
@@ -6920,21 +5797,7 @@
         <w:rPr>
           <w:color w:val="000000"/>
         </w:rPr>
-        <w:t xml:space="preserve"> Build and debug this code, step over </w:t>
-      </w:r>
-      <w:ins w:id="213" w:author="Lee Barney" w:date="2020-09-29T13:47:00Z">
-        <w:r>
-          <w:rPr>
-            <w:color w:val="000000"/>
-          </w:rPr>
-          <w:t xml:space="preserve">lines containing </w:t>
-        </w:r>
-      </w:ins>
-      <w:r>
-        <w:rPr>
-          <w:color w:val="000000"/>
-        </w:rPr>
-        <w:t>the assignment operators, and you should see this in the variable space:</w:t>
+        <w:t xml:space="preserve"> Build and debug this code, step over the assignment operators, and you should see this in the variable space:</w:t>
       </w:r>
     </w:p>
     <w:p>
@@ -6980,7 +5843,7 @@
                     </pic:cNvPicPr>
                   </pic:nvPicPr>
                   <pic:blipFill>
-                    <a:blip r:embed="rId40">
+                    <a:blip r:embed="rId37">
                       <a:extLst>
                         <a:ext uri="{28A0092B-C50C-407E-A947-70E740481C1C}">
                           <a14:useLocalDpi xmlns:a14="http://schemas.microsoft.com/office/drawing/2010/main" val="0"/>
@@ -7043,98 +5906,7 @@
         <w:rPr>
           <w:color w:val="000000"/>
         </w:rPr>
-        <w:t xml:space="preserve">You can also create your own data types using </w:t>
-      </w:r>
-      <w:ins w:id="214" w:author="Lee Barney" w:date="2020-09-29T13:47:00Z">
-        <w:r>
-          <w:rPr>
-            <w:color w:val="000000"/>
-          </w:rPr>
-          <w:t xml:space="preserve">the </w:t>
-        </w:r>
-      </w:ins>
-      <w:r>
-        <w:rPr>
-          <w:i/>
-          <w:iCs/>
-          <w:color w:val="000000"/>
-          <w:rPrChange w:id="215" w:author="Lee Barney" w:date="2020-09-29T13:47:00Z">
-            <w:rPr>
-              <w:color w:val="000000"/>
-            </w:rPr>
-          </w:rPrChange>
-        </w:rPr>
-        <w:t>typedef</w:t>
-      </w:r>
-      <w:r>
-        <w:rPr>
-          <w:color w:val="000000"/>
-        </w:rPr>
-        <w:t xml:space="preserve"> </w:t>
-      </w:r>
-      <w:ins w:id="216" w:author="Lee Barney" w:date="2020-09-29T13:47:00Z">
-        <w:r>
-          <w:rPr>
-            <w:color w:val="000000"/>
-          </w:rPr>
-          <w:t xml:space="preserve">keyword </w:t>
-        </w:r>
-      </w:ins>
-      <w:del w:id="217" w:author="Lee Barney" w:date="2020-09-29T13:48:00Z">
-        <w:r>
-          <w:rPr>
-            <w:color w:val="000000"/>
-          </w:rPr>
-          <w:delText xml:space="preserve">to </w:delText>
-        </w:r>
-      </w:del>
-      <w:ins w:id="218" w:author="Lee Barney" w:date="2020-09-29T13:48:00Z">
-        <w:r>
-          <w:rPr>
-            <w:color w:val="000000"/>
-          </w:rPr>
-          <w:t>in order to</w:t>
-        </w:r>
-        <w:r>
-          <w:rPr>
-            <w:color w:val="000000"/>
-          </w:rPr>
-          <w:t xml:space="preserve"> </w:t>
-        </w:r>
-      </w:ins>
-      <w:r>
-        <w:rPr>
-          <w:color w:val="000000"/>
-        </w:rPr>
-        <w:t xml:space="preserve">make your </w:t>
-      </w:r>
-      <w:del w:id="219" w:author="Lee Barney" w:date="2020-09-29T13:47:00Z">
-        <w:r>
-          <w:rPr>
-            <w:color w:val="000000"/>
-          </w:rPr>
-          <w:delText xml:space="preserve">programming </w:delText>
-        </w:r>
-      </w:del>
-      <w:ins w:id="220" w:author="Lee Barney" w:date="2020-09-29T13:47:00Z">
-        <w:r>
-          <w:rPr>
-            <w:color w:val="000000"/>
-          </w:rPr>
-          <w:t>code</w:t>
-        </w:r>
-        <w:r>
-          <w:rPr>
-            <w:color w:val="000000"/>
-          </w:rPr>
-          <w:t xml:space="preserve"> </w:t>
-        </w:r>
-      </w:ins>
-      <w:r>
-        <w:rPr>
-          <w:color w:val="000000"/>
-        </w:rPr>
-        <w:t xml:space="preserve">easier to read. </w:t>
+        <w:t xml:space="preserve">You can also create your own data types using typedef to make your programming easier to read. </w:t>
       </w:r>
       <w:r>
         <w:rPr>
@@ -7164,8 +5936,6 @@
           <w:color w:val="000000"/>
         </w:rPr>
       </w:pPr>
-      <w:commentRangeStart w:id="221"/>
-      <w:commentRangeStart w:id="222"/>
       <w:r>
         <w:rPr>
           <w:noProof/>
@@ -7189,7 +5959,7 @@
                     </pic:cNvPicPr>
                   </pic:nvPicPr>
                   <pic:blipFill>
-                    <a:blip r:embed="rId41">
+                    <a:blip r:embed="rId38">
                       <a:extLst>
                         <a:ext uri="{28A0092B-C50C-407E-A947-70E740481C1C}">
                           <a14:useLocalDpi xmlns:a14="http://schemas.microsoft.com/office/drawing/2010/main" val="0"/>
@@ -7220,20 +5990,6 @@
           </wp:inline>
         </w:drawing>
       </w:r>
-      <w:commentRangeEnd w:id="221"/>
-      <w:commentRangeEnd w:id="222"/>
-      <w:r>
-        <w:rPr>
-          <w:rStyle w:val="CommentReference"/>
-        </w:rPr>
-        <w:commentReference w:id="222"/>
-      </w:r>
-      <w:r>
-        <w:rPr>
-          <w:rStyle w:val="CommentReference"/>
-        </w:rPr>
-        <w:commentReference w:id="221"/>
-      </w:r>
     </w:p>
     <w:p>
       <w:pPr>
@@ -7262,58 +6018,11 @@
           <w:color w:val="000000"/>
         </w:rPr>
       </w:pPr>
-      <w:del w:id="223" w:author="Lee Barney" w:date="2020-09-29T15:00:00Z">
-        <w:r>
-          <w:rPr>
-            <w:color w:val="000000"/>
-          </w:rPr>
-          <w:lastRenderedPageBreak/>
-          <w:delText>You will now</w:delText>
-        </w:r>
-      </w:del>
-      <w:ins w:id="224" w:author="Lee Barney" w:date="2020-09-29T15:00:00Z">
-        <w:r>
-          <w:rPr>
-            <w:color w:val="000000"/>
-          </w:rPr>
-          <w:t xml:space="preserve">Having done this, </w:t>
-        </w:r>
-      </w:ins>
-      <w:ins w:id="225" w:author="Lee Barney" w:date="2020-09-29T15:01:00Z">
-        <w:r>
-          <w:rPr>
-            <w:color w:val="000000"/>
-          </w:rPr>
-          <w:t>there is now</w:t>
-        </w:r>
-      </w:ins>
-      <w:del w:id="226" w:author="Lee Barney" w:date="2020-09-29T15:01:00Z">
-        <w:r>
-          <w:rPr>
-            <w:color w:val="000000"/>
-          </w:rPr>
-          <w:delText xml:space="preserve"> notice that you’ve create</w:delText>
-        </w:r>
-      </w:del>
-      <w:r>
-        <w:rPr>
-          <w:color w:val="000000"/>
-        </w:rPr>
-        <w:t xml:space="preserve"> a new type</w:t>
-      </w:r>
-      <w:ins w:id="227" w:author="Lee Barney" w:date="2020-09-29T15:01:00Z">
-        <w:r>
-          <w:rPr>
-            <w:color w:val="000000"/>
-          </w:rPr>
-          <w:t xml:space="preserve"> available when you write code</w:t>
-        </w:r>
-      </w:ins>
-      <w:r>
-        <w:rPr>
-          <w:color w:val="000000"/>
-        </w:rPr>
-        <w:t xml:space="preserve"> called </w:t>
+      <w:r>
+        <w:rPr>
+          <w:color w:val="000000"/>
+        </w:rPr>
+        <w:t xml:space="preserve">You will now notice that you’ve create a new type called </w:t>
       </w:r>
       <w:proofErr w:type="spellStart"/>
       <w:r>
@@ -7327,165 +6036,13 @@
         <w:rPr>
           <w:color w:val="000000"/>
         </w:rPr>
-        <w:t xml:space="preserve">. It is associated with the </w:t>
-      </w:r>
-      <w:del w:id="228" w:author="Lee Barney" w:date="2020-09-29T15:01:00Z">
-        <w:r>
-          <w:rPr>
-            <w:color w:val="000000"/>
-          </w:rPr>
-          <w:delText xml:space="preserve">data </w:delText>
-        </w:r>
-      </w:del>
-      <w:r>
-        <w:rPr>
-          <w:color w:val="000000"/>
-        </w:rPr>
-        <w:t>struct</w:t>
-      </w:r>
-      <w:ins w:id="229" w:author="Lee Barney" w:date="2020-09-29T15:01:00Z">
-        <w:r>
-          <w:rPr>
-            <w:color w:val="000000"/>
-          </w:rPr>
-          <w:t xml:space="preserve"> named</w:t>
-        </w:r>
-      </w:ins>
-      <w:del w:id="230" w:author="Lee Barney" w:date="2020-09-29T15:01:00Z">
-        <w:r>
-          <w:rPr>
-            <w:color w:val="000000"/>
-          </w:rPr>
-          <w:delText>ure</w:delText>
-        </w:r>
-      </w:del>
-      <w:r>
-        <w:rPr>
-          <w:color w:val="000000"/>
-        </w:rPr>
-        <w:t xml:space="preserve"> element, and you can now use it as you would any data type to declare new variables</w:t>
-      </w:r>
-      <w:ins w:id="231" w:author="Lee Barney" w:date="2020-09-29T15:01:00Z">
-        <w:r>
-          <w:rPr>
-            <w:color w:val="000000"/>
-          </w:rPr>
-          <w:t>. B</w:t>
-        </w:r>
-      </w:ins>
-      <w:del w:id="232" w:author="Lee Barney" w:date="2020-09-29T15:01:00Z">
-        <w:r>
-          <w:rPr>
-            <w:color w:val="000000"/>
-          </w:rPr>
-          <w:delText xml:space="preserve">. </w:delText>
-        </w:r>
-        <w:r>
-          <w:rPr>
-            <w:color w:val="000000"/>
-          </w:rPr>
-          <w:delText>Now b</w:delText>
-        </w:r>
-      </w:del>
-      <w:r>
-        <w:rPr>
-          <w:color w:val="000000"/>
-        </w:rPr>
-        <w:t xml:space="preserve">uild and run this code. Resume the code and step over the </w:t>
-      </w:r>
-      <w:ins w:id="233" w:author="Lee Barney" w:date="2020-09-29T15:01:00Z">
-        <w:r>
-          <w:rPr>
-            <w:color w:val="000000"/>
-          </w:rPr>
-          <w:t>li</w:t>
-        </w:r>
-      </w:ins>
-      <w:ins w:id="234" w:author="Lee Barney" w:date="2020-09-29T15:02:00Z">
-        <w:r>
-          <w:rPr>
-            <w:color w:val="000000"/>
-          </w:rPr>
-          <w:t xml:space="preserve">nes containing </w:t>
-        </w:r>
-        <w:proofErr w:type="gramStart"/>
-        <w:r>
-          <w:rPr>
-            <w:color w:val="000000"/>
-          </w:rPr>
-          <w:t xml:space="preserve">the  </w:t>
-        </w:r>
-      </w:ins>
-      <w:r>
-        <w:rPr>
-          <w:color w:val="000000"/>
-        </w:rPr>
-        <w:t>assignment</w:t>
-      </w:r>
-      <w:proofErr w:type="gramEnd"/>
-      <w:ins w:id="235" w:author="Lee Barney" w:date="2020-09-29T15:02:00Z">
-        <w:r>
-          <w:rPr>
-            <w:color w:val="000000"/>
-          </w:rPr>
-          <w:t xml:space="preserve"> operators</w:t>
-        </w:r>
-      </w:ins>
-      <w:del w:id="236" w:author="Lee Barney" w:date="2020-09-29T15:02:00Z">
-        <w:r>
-          <w:rPr>
-            <w:color w:val="000000"/>
-          </w:rPr>
-          <w:delText>s</w:delText>
-        </w:r>
-      </w:del>
-      <w:r>
-        <w:rPr>
-          <w:color w:val="000000"/>
-        </w:rPr>
-        <w:t xml:space="preserve"> and you </w:t>
-      </w:r>
-      <w:del w:id="237" w:author="Lee Barney" w:date="2020-09-29T15:02:00Z">
-        <w:r>
-          <w:rPr>
-            <w:color w:val="000000"/>
-          </w:rPr>
-          <w:delText xml:space="preserve">should see </w:delText>
-        </w:r>
-      </w:del>
-      <w:r>
-        <w:rPr>
-          <w:color w:val="000000"/>
-        </w:rPr>
-        <w:t xml:space="preserve">this </w:t>
-      </w:r>
-      <w:del w:id="238" w:author="Lee Barney" w:date="2020-09-29T15:02:00Z">
-        <w:r>
-          <w:rPr>
-            <w:color w:val="000000"/>
-          </w:rPr>
-          <w:delText xml:space="preserve">in </w:delText>
-        </w:r>
-      </w:del>
-      <w:ins w:id="239" w:author="Lee Barney" w:date="2020-09-29T15:02:00Z">
-        <w:r>
-          <w:rPr>
-            <w:color w:val="000000"/>
-          </w:rPr>
-          <w:t>appears in</w:t>
-        </w:r>
-        <w:r>
-          <w:rPr>
-            <w:color w:val="000000"/>
-          </w:rPr>
-          <w:t xml:space="preserve"> </w:t>
-        </w:r>
-      </w:ins>
-      <w:r>
-        <w:rPr>
-          <w:color w:val="000000"/>
-        </w:rPr>
-        <w:t>the variable space:</w:t>
+        <w:t xml:space="preserve">. It is associated with the data structure element, and you can now use it as you would any data type to declare new variables. </w:t>
+      </w:r>
+      <w:r>
+        <w:rPr>
+          <w:color w:val="000000"/>
+        </w:rPr>
+        <w:t>Now build and run this code. Resume the code and step over the assignments and you should see this in the variable space:</w:t>
       </w:r>
     </w:p>
     <w:p>
@@ -7524,7 +6081,7 @@
                     </pic:cNvPicPr>
                   </pic:nvPicPr>
                   <pic:blipFill>
-                    <a:blip r:embed="rId42">
+                    <a:blip r:embed="rId39">
                       <a:extLst>
                         <a:ext uri="{28A0092B-C50C-407E-A947-70E740481C1C}">
                           <a14:useLocalDpi xmlns:a14="http://schemas.microsoft.com/office/drawing/2010/main" val="0"/>
@@ -7566,122 +6123,8 @@
 </w:document>
 </file>
 
-<file path=word/comments.xml><?xml version="1.0" encoding="utf-8"?>
-<w:comments xmlns:wpc="http://schemas.microsoft.com/office/word/2010/wordprocessingCanvas" xmlns:cx="http://schemas.microsoft.com/office/drawing/2014/chartex" xmlns:cx1="http://schemas.microsoft.com/office/drawing/2015/9/8/chartex" xmlns:cx2="http://schemas.microsoft.com/office/drawing/2015/10/21/chartex" xmlns:cx3="http://schemas.microsoft.com/office/drawing/2016/5/9/chartex" xmlns:cx4="http://schemas.microsoft.com/office/drawing/2016/5/10/chartex" xmlns:cx5="http://schemas.microsoft.com/office/drawing/2016/5/11/chartex" xmlns:cx6="http://schemas.microsoft.com/office/drawing/2016/5/12/chartex" xmlns:cx7="http://schemas.microsoft.com/office/drawing/2016/5/13/chartex" xmlns:cx8="http://schemas.microsoft.com/office/drawing/2016/5/14/chartex" xmlns:mc="http://schemas.openxmlformats.org/markup-compatibility/2006" xmlns:aink="http://schemas.microsoft.com/office/drawing/2016/ink" xmlns:am3d="http://schemas.microsoft.com/office/drawing/2017/model3d" xmlns:o="urn:schemas-microsoft-com:office:office" xmlns:r="http://schemas.openxmlformats.org/officeDocument/2006/relationships" xmlns:m="http://schemas.openxmlformats.org/officeDocument/2006/math" xmlns:v="urn:schemas-microsoft-com:vml" xmlns:wp14="http://schemas.microsoft.com/office/word/2010/wordprocessingDrawing" xmlns:wp="http://schemas.openxmlformats.org/drawingml/2006/wordprocessingDrawing" xmlns:w10="urn:schemas-microsoft-com:office:word" xmlns:w="http://schemas.openxmlformats.org/wordprocessingml/2006/main" xmlns:w14="http://schemas.microsoft.com/office/word/2010/wordml" xmlns:w15="http://schemas.microsoft.com/office/word/2012/wordml" xmlns:w16cid="http://schemas.microsoft.com/office/word/2016/wordml/cid" xmlns:w16se="http://schemas.microsoft.com/office/word/2015/wordml/symex" xmlns:wpg="http://schemas.microsoft.com/office/word/2010/wordprocessingGroup" xmlns:wpi="http://schemas.microsoft.com/office/word/2010/wordprocessingInk" xmlns:wne="http://schemas.microsoft.com/office/word/2006/wordml" xmlns:wps="http://schemas.microsoft.com/office/word/2010/wordprocessingShape" mc:Ignorable="w14 w15 w16se w16cid wp14">
-  <w:comment w:id="0" w:author="Lee Barney" w:date="2020-09-29T15:02:00Z" w:initials="LB">
-    <w:p>
-      <w:pPr>
-        <w:pStyle w:val="CommentText"/>
-      </w:pPr>
-      <w:r>
-        <w:rPr>
-          <w:rStyle w:val="CommentReference"/>
-        </w:rPr>
-        <w:annotationRef/>
-      </w:r>
-      <w:r>
-        <w:t xml:space="preserve">The variable names in this chapter are very much disconnected from everything. Since the students taking this class are interested in hardware drivers and such, is there a way we could come up with some struct types and variable names that are specific to that space? </w:t>
-      </w:r>
-    </w:p>
-    <w:p>
-      <w:pPr>
-        <w:pStyle w:val="CommentText"/>
-      </w:pPr>
-    </w:p>
-    <w:p>
-      <w:pPr>
-        <w:pStyle w:val="CommentText"/>
-      </w:pPr>
-      <w:r>
-        <w:t>It could help the students ground themselves in the space and may help them keep a positive attitude.</w:t>
-      </w:r>
-    </w:p>
-  </w:comment>
-  <w:comment w:id="128" w:author="Lee Barney" w:date="2020-09-29T13:35:00Z" w:initials="LB">
-    <w:p>
-      <w:pPr>
-        <w:pStyle w:val="CommentText"/>
-      </w:pPr>
-      <w:r>
-        <w:rPr>
-          <w:rStyle w:val="CommentReference"/>
-        </w:rPr>
-        <w:annotationRef/>
-      </w:r>
-      <w:r>
-        <w:t>It may make more sense to the students to call this array, items instead of item following the principle of ‘name things what they are to reduce code confusion.’</w:t>
-      </w:r>
-    </w:p>
-  </w:comment>
-  <w:comment w:id="222" w:author="Lee Barney" w:date="2020-09-29T13:58:00Z" w:initials="LB">
-    <w:p>
-      <w:pPr>
-        <w:pStyle w:val="CommentText"/>
-      </w:pPr>
-      <w:r>
-        <w:rPr>
-          <w:rStyle w:val="CommentReference"/>
-        </w:rPr>
-        <w:annotationRef/>
-      </w:r>
-      <w:r>
-        <w:t xml:space="preserve">The book 21’st Century C states that multi-word variable names should follow </w:t>
-      </w:r>
-      <w:proofErr w:type="spellStart"/>
-      <w:r>
-        <w:t>snake_case</w:t>
-      </w:r>
-      <w:proofErr w:type="spellEnd"/>
-      <w:r>
-        <w:t>, not camelCase.</w:t>
-      </w:r>
-      <w:r>
-        <w:tab/>
-      </w:r>
-    </w:p>
-  </w:comment>
-  <w:comment w:id="221" w:author="Lee Barney" w:date="2020-09-29T13:55:00Z" w:initials="LB">
-    <w:p>
-      <w:pPr>
-        <w:pStyle w:val="CommentText"/>
-      </w:pPr>
-      <w:r>
-        <w:rPr>
-          <w:rStyle w:val="CommentReference"/>
-        </w:rPr>
-        <w:annotationRef/>
-      </w:r>
-      <w:r>
-        <w:t xml:space="preserve">When using the typedef keyword during struct declaration, you don’t need </w:t>
-      </w:r>
-      <w:r>
-        <w:t>the ‘element’ part of this code.</w:t>
-      </w:r>
-    </w:p>
-  </w:comment>
-</w:comments>
-</file>
-
-<file path=word/commentsExtended.xml><?xml version="1.0" encoding="utf-8"?>
-<w15:commentsEx xmlns:wpc="http://schemas.microsoft.com/office/word/2010/wordprocessingCanvas" xmlns:cx="http://schemas.microsoft.com/office/drawing/2014/chartex" xmlns:cx1="http://schemas.microsoft.com/office/drawing/2015/9/8/chartex" xmlns:cx2="http://schemas.microsoft.com/office/drawing/2015/10/21/chartex" xmlns:cx3="http://schemas.microsoft.com/office/drawing/2016/5/9/chartex" xmlns:cx4="http://schemas.microsoft.com/office/drawing/2016/5/10/chartex" xmlns:cx5="http://schemas.microsoft.com/office/drawing/2016/5/11/chartex" xmlns:cx6="http://schemas.microsoft.com/office/drawing/2016/5/12/chartex" xmlns:cx7="http://schemas.microsoft.com/office/drawing/2016/5/13/chartex" xmlns:cx8="http://schemas.microsoft.com/office/drawing/2016/5/14/chartex" xmlns:mc="http://schemas.openxmlformats.org/markup-compatibility/2006" xmlns:aink="http://schemas.microsoft.com/office/drawing/2016/ink" xmlns:am3d="http://schemas.microsoft.com/office/drawing/2017/model3d" xmlns:o="urn:schemas-microsoft-com:office:office" xmlns:r="http://schemas.openxmlformats.org/officeDocument/2006/relationships" xmlns:m="http://schemas.openxmlformats.org/officeDocument/2006/math" xmlns:v="urn:schemas-microsoft-com:vml" xmlns:wp14="http://schemas.microsoft.com/office/word/2010/wordprocessingDrawing" xmlns:wp="http://schemas.openxmlformats.org/drawingml/2006/wordprocessingDrawing" xmlns:w10="urn:schemas-microsoft-com:office:word" xmlns:w="http://schemas.openxmlformats.org/wordprocessingml/2006/main" xmlns:w14="http://schemas.microsoft.com/office/word/2010/wordml" xmlns:w15="http://schemas.microsoft.com/office/word/2012/wordml" xmlns:w16cid="http://schemas.microsoft.com/office/word/2016/wordml/cid" xmlns:w16se="http://schemas.microsoft.com/office/word/2015/wordml/symex" xmlns:wpg="http://schemas.microsoft.com/office/word/2010/wordprocessingGroup" xmlns:wpi="http://schemas.microsoft.com/office/word/2010/wordprocessingInk" xmlns:wne="http://schemas.microsoft.com/office/word/2006/wordml" xmlns:wps="http://schemas.microsoft.com/office/word/2010/wordprocessingShape" mc:Ignorable="w14 w15 w16se w16cid wp14">
-  <w15:commentEx w15:paraId="274BF3F4" w15:done="0"/>
-  <w15:commentEx w15:paraId="14BF827C" w15:done="0"/>
-  <w15:commentEx w15:paraId="7852D08F" w15:done="0"/>
-  <w15:commentEx w15:paraId="38781F46" w15:done="0"/>
-</w15:commentsEx>
-</file>
-
-<file path=word/commentsIds.xml><?xml version="1.0" encoding="utf-8"?>
-<w16cid:commentsIds xmlns:wpc="http://schemas.microsoft.com/office/word/2010/wordprocessingCanvas" xmlns:cx="http://schemas.microsoft.com/office/drawing/2014/chartex" xmlns:cx1="http://schemas.microsoft.com/office/drawing/2015/9/8/chartex" xmlns:cx2="http://schemas.microsoft.com/office/drawing/2015/10/21/chartex" xmlns:cx3="http://schemas.microsoft.com/office/drawing/2016/5/9/chartex" xmlns:cx4="http://schemas.microsoft.com/office/drawing/2016/5/10/chartex" xmlns:cx5="http://schemas.microsoft.com/office/drawing/2016/5/11/chartex" xmlns:cx6="http://schemas.microsoft.com/office/drawing/2016/5/12/chartex" xmlns:cx7="http://schemas.microsoft.com/office/drawing/2016/5/13/chartex" xmlns:cx8="http://schemas.microsoft.com/office/drawing/2016/5/14/chartex" xmlns:mc="http://schemas.openxmlformats.org/markup-compatibility/2006" xmlns:aink="http://schemas.microsoft.com/office/drawing/2016/ink" xmlns:am3d="http://schemas.microsoft.com/office/drawing/2017/model3d" xmlns:o="urn:schemas-microsoft-com:office:office" xmlns:r="http://schemas.openxmlformats.org/officeDocument/2006/relationships" xmlns:m="http://schemas.openxmlformats.org/officeDocument/2006/math" xmlns:v="urn:schemas-microsoft-com:vml" xmlns:wp14="http://schemas.microsoft.com/office/word/2010/wordprocessingDrawing" xmlns:wp="http://schemas.openxmlformats.org/drawingml/2006/wordprocessingDrawing" xmlns:w10="urn:schemas-microsoft-com:office:word" xmlns:w="http://schemas.openxmlformats.org/wordprocessingml/2006/main" xmlns:w14="http://schemas.microsoft.com/office/word/2010/wordml" xmlns:w15="http://schemas.microsoft.com/office/word/2012/wordml" xmlns:w16cid="http://schemas.microsoft.com/office/word/2016/wordml/cid" xmlns:w16se="http://schemas.microsoft.com/office/word/2015/wordml/symex" xmlns:wpg="http://schemas.microsoft.com/office/word/2010/wordprocessingGroup" xmlns:wpi="http://schemas.microsoft.com/office/word/2010/wordprocessingInk" xmlns:wne="http://schemas.microsoft.com/office/word/2006/wordml" xmlns:wps="http://schemas.microsoft.com/office/word/2010/wordprocessingShape" mc:Ignorable="w14 w15 w16se w16cid wp14">
-  <w16cid:commentId w16cid:paraId="274BF3F4" w16cid:durableId="231DCB22"/>
-  <w16cid:commentId w16cid:paraId="14BF827C" w16cid:durableId="231DB688"/>
-  <w16cid:commentId w16cid:paraId="7852D08F" w16cid:durableId="231DBC03"/>
-  <w16cid:commentId w16cid:paraId="38781F46" w16cid:durableId="231DBB4C"/>
-</w16cid:commentsIds>
-</file>
-
 <file path=word/numbering.xml><?xml version="1.0" encoding="utf-8"?>
-<w:numbering xmlns:wpc="http://schemas.microsoft.com/office/word/2010/wordprocessingCanvas" xmlns:cx="http://schemas.microsoft.com/office/drawing/2014/chartex" xmlns:cx1="http://schemas.microsoft.com/office/drawing/2015/9/8/chartex" xmlns:cx2="http://schemas.microsoft.com/office/drawing/2015/10/21/chartex" xmlns:cx3="http://schemas.microsoft.com/office/drawing/2016/5/9/chartex" xmlns:cx4="http://schemas.microsoft.com/office/drawing/2016/5/10/chartex" xmlns:cx5="http://schemas.microsoft.com/office/drawing/2016/5/11/chartex" xmlns:cx6="http://schemas.microsoft.com/office/drawing/2016/5/12/chartex" xmlns:cx7="http://schemas.microsoft.com/office/drawing/2016/5/13/chartex" xmlns:cx8="http://schemas.microsoft.com/office/drawing/2016/5/14/chartex" xmlns:mc="http://schemas.openxmlformats.org/markup-compatibility/2006" xmlns:aink="http://schemas.microsoft.com/office/drawing/2016/ink" xmlns:am3d="http://schemas.microsoft.com/office/drawing/2017/model3d" xmlns:o="urn:schemas-microsoft-com:office:office" xmlns:r="http://schemas.openxmlformats.org/officeDocument/2006/relationships" xmlns:m="http://schemas.openxmlformats.org/officeDocument/2006/math" xmlns:v="urn:schemas-microsoft-com:vml" xmlns:wp14="http://schemas.microsoft.com/office/word/2010/wordprocessingDrawing" xmlns:wp="http://schemas.openxmlformats.org/drawingml/2006/wordprocessingDrawing" xmlns:w10="urn:schemas-microsoft-com:office:word" xmlns:w="http://schemas.openxmlformats.org/wordprocessingml/2006/main" xmlns:w14="http://schemas.microsoft.com/office/word/2010/wordml" xmlns:w15="http://schemas.microsoft.com/office/word/2012/wordml" xmlns:w16cid="http://schemas.microsoft.com/office/word/2016/wordml/cid" xmlns:w16se="http://schemas.microsoft.com/office/word/2015/wordml/symex" xmlns:wpg="http://schemas.microsoft.com/office/word/2010/wordprocessingGroup" xmlns:wpi="http://schemas.microsoft.com/office/word/2010/wordprocessingInk" xmlns:wne="http://schemas.microsoft.com/office/word/2006/wordml" xmlns:wps="http://schemas.microsoft.com/office/word/2010/wordprocessingShape" mc:Ignorable="w14 w15 w16se w16cid wp14">
+<w:numbering xmlns:wpc="http://schemas.microsoft.com/office/word/2010/wordprocessingCanvas" xmlns:cx="http://schemas.microsoft.com/office/drawing/2014/chartex" xmlns:cx1="http://schemas.microsoft.com/office/drawing/2015/9/8/chartex" xmlns:cx2="http://schemas.microsoft.com/office/drawing/2015/10/21/chartex" xmlns:cx3="http://schemas.microsoft.com/office/drawing/2016/5/9/chartex" xmlns:cx4="http://schemas.microsoft.com/office/drawing/2016/5/10/chartex" xmlns:cx5="http://schemas.microsoft.com/office/drawing/2016/5/11/chartex" xmlns:cx6="http://schemas.microsoft.com/office/drawing/2016/5/12/chartex" xmlns:cx7="http://schemas.microsoft.com/office/drawing/2016/5/13/chartex" xmlns:cx8="http://schemas.microsoft.com/office/drawing/2016/5/14/chartex" xmlns:mc="http://schemas.openxmlformats.org/markup-compatibility/2006" xmlns:aink="http://schemas.microsoft.com/office/drawing/2016/ink" xmlns:am3d="http://schemas.microsoft.com/office/drawing/2017/model3d" xmlns:o="urn:schemas-microsoft-com:office:office" xmlns:r="http://schemas.openxmlformats.org/officeDocument/2006/relationships" xmlns:m="http://schemas.openxmlformats.org/officeDocument/2006/math" xmlns:v="urn:schemas-microsoft-com:vml" xmlns:wp14="http://schemas.microsoft.com/office/word/2010/wordprocessingDrawing" xmlns:wp="http://schemas.openxmlformats.org/drawingml/2006/wordprocessingDrawing" xmlns:w10="urn:schemas-microsoft-com:office:word" xmlns:w="http://schemas.openxmlformats.org/wordprocessingml/2006/main" xmlns:w14="http://schemas.microsoft.com/office/word/2010/wordml" xmlns:w15="http://schemas.microsoft.com/office/word/2012/wordml" xmlns:w16cex="http://schemas.microsoft.com/office/word/2018/wordml/cex" xmlns:w16cid="http://schemas.microsoft.com/office/word/2016/wordml/cid" xmlns:w16="http://schemas.microsoft.com/office/word/2018/wordml" xmlns:w16se="http://schemas.microsoft.com/office/word/2015/wordml/symex" xmlns:wpg="http://schemas.microsoft.com/office/word/2010/wordprocessingGroup" xmlns:wpi="http://schemas.microsoft.com/office/word/2010/wordprocessingInk" xmlns:wne="http://schemas.microsoft.com/office/word/2006/wordml" xmlns:wps="http://schemas.microsoft.com/office/word/2010/wordprocessingShape" mc:Ignorable="w14 w15 w16se w16cid w16 w16cex wp14">
   <w:abstractNum w:abstractNumId="0" w15:restartNumberingAfterBreak="0">
     <w:nsid w:val="5B052020"/>
     <w:multiLevelType w:val="hybridMultilevel"/>
@@ -7777,16 +6220,8 @@
 </w:numbering>
 </file>
 
-<file path=word/people.xml><?xml version="1.0" encoding="utf-8"?>
-<w15:people xmlns:wpc="http://schemas.microsoft.com/office/word/2010/wordprocessingCanvas" xmlns:cx="http://schemas.microsoft.com/office/drawing/2014/chartex" xmlns:cx1="http://schemas.microsoft.com/office/drawing/2015/9/8/chartex" xmlns:cx2="http://schemas.microsoft.com/office/drawing/2015/10/21/chartex" xmlns:cx3="http://schemas.microsoft.com/office/drawing/2016/5/9/chartex" xmlns:cx4="http://schemas.microsoft.com/office/drawing/2016/5/10/chartex" xmlns:cx5="http://schemas.microsoft.com/office/drawing/2016/5/11/chartex" xmlns:cx6="http://schemas.microsoft.com/office/drawing/2016/5/12/chartex" xmlns:cx7="http://schemas.microsoft.com/office/drawing/2016/5/13/chartex" xmlns:cx8="http://schemas.microsoft.com/office/drawing/2016/5/14/chartex" xmlns:mc="http://schemas.openxmlformats.org/markup-compatibility/2006" xmlns:aink="http://schemas.microsoft.com/office/drawing/2016/ink" xmlns:am3d="http://schemas.microsoft.com/office/drawing/2017/model3d" xmlns:o="urn:schemas-microsoft-com:office:office" xmlns:r="http://schemas.openxmlformats.org/officeDocument/2006/relationships" xmlns:m="http://schemas.openxmlformats.org/officeDocument/2006/math" xmlns:v="urn:schemas-microsoft-com:vml" xmlns:wp14="http://schemas.microsoft.com/office/word/2010/wordprocessingDrawing" xmlns:wp="http://schemas.openxmlformats.org/drawingml/2006/wordprocessingDrawing" xmlns:w10="urn:schemas-microsoft-com:office:word" xmlns:w="http://schemas.openxmlformats.org/wordprocessingml/2006/main" xmlns:w14="http://schemas.microsoft.com/office/word/2010/wordml" xmlns:w15="http://schemas.microsoft.com/office/word/2012/wordml" xmlns:w16cid="http://schemas.microsoft.com/office/word/2016/wordml/cid" xmlns:w16se="http://schemas.microsoft.com/office/word/2015/wordml/symex" xmlns:wpg="http://schemas.microsoft.com/office/word/2010/wordprocessingGroup" xmlns:wpi="http://schemas.microsoft.com/office/word/2010/wordprocessingInk" xmlns:wne="http://schemas.microsoft.com/office/word/2006/wordml" xmlns:wps="http://schemas.microsoft.com/office/word/2010/wordprocessingShape" mc:Ignorable="w14 w15 w16se w16cid wp14">
-  <w15:person w15:author="Lee Barney">
-    <w15:presenceInfo w15:providerId="Windows Live" w15:userId="d49ca4eb00195a22"/>
-  </w15:person>
-</w15:people>
-</file>
-
 <file path=word/styles.xml><?xml version="1.0" encoding="utf-8"?>
-<w:styles xmlns:mc="http://schemas.openxmlformats.org/markup-compatibility/2006" xmlns:r="http://schemas.openxmlformats.org/officeDocument/2006/relationships" xmlns:w="http://schemas.openxmlformats.org/wordprocessingml/2006/main" xmlns:w14="http://schemas.microsoft.com/office/word/2010/wordml" xmlns:w15="http://schemas.microsoft.com/office/word/2012/wordml" xmlns:w16cid="http://schemas.microsoft.com/office/word/2016/wordml/cid" xmlns:w16se="http://schemas.microsoft.com/office/word/2015/wordml/symex" mc:Ignorable="w14 w15 w16se w16cid">
+<w:styles xmlns:mc="http://schemas.openxmlformats.org/markup-compatibility/2006" xmlns:r="http://schemas.openxmlformats.org/officeDocument/2006/relationships" xmlns:w="http://schemas.openxmlformats.org/wordprocessingml/2006/main" xmlns:w14="http://schemas.microsoft.com/office/word/2010/wordml" xmlns:w15="http://schemas.microsoft.com/office/word/2012/wordml" xmlns:w16cex="http://schemas.microsoft.com/office/word/2018/wordml/cex" xmlns:w16cid="http://schemas.microsoft.com/office/word/2016/wordml/cid" xmlns:w16="http://schemas.microsoft.com/office/word/2018/wordml" xmlns:w16se="http://schemas.microsoft.com/office/word/2015/wordml/symex" mc:Ignorable="w14 w15 w16se w16cid w16 w16cex">
   <w:docDefaults>
     <w:rPrDefault>
       <w:rPr>
@@ -7796,7 +6231,7 @@
     </w:rPrDefault>
     <w:pPrDefault/>
   </w:docDefaults>
-  <w:latentStyles w:defLockedState="0" w:defUIPriority="99" w:defSemiHidden="0" w:defUnhideWhenUsed="0" w:defQFormat="0" w:count="377">
+  <w:latentStyles w:defLockedState="0" w:defUIPriority="99" w:defSemiHidden="0" w:defUnhideWhenUsed="0" w:defQFormat="0" w:count="376">
     <w:lsdException w:name="Normal" w:uiPriority="0" w:qFormat="1"/>
     <w:lsdException w:name="heading 1" w:uiPriority="9" w:qFormat="1"/>
     <w:lsdException w:name="heading 2" w:semiHidden="1" w:uiPriority="9" w:unhideWhenUsed="1" w:qFormat="1"/>
@@ -7902,6 +6337,7 @@
     <w:lsdException w:name="HTML Sample" w:semiHidden="1" w:unhideWhenUsed="1"/>
     <w:lsdException w:name="HTML Typewriter" w:semiHidden="1" w:unhideWhenUsed="1"/>
     <w:lsdException w:name="HTML Variable" w:semiHidden="1" w:unhideWhenUsed="1"/>
+    <w:lsdException w:name="Normal Table" w:semiHidden="1" w:unhideWhenUsed="1"/>
     <w:lsdException w:name="annotation subject" w:semiHidden="1" w:unhideWhenUsed="1"/>
     <w:lsdException w:name="No List" w:semiHidden="1" w:unhideWhenUsed="1"/>
     <w:lsdException w:name="Outline List 1" w:semiHidden="1" w:unhideWhenUsed="1"/>
@@ -7948,8 +6384,10 @@
     <w:lsdException w:name="Table Subtle 2" w:semiHidden="1" w:unhideWhenUsed="1"/>
     <w:lsdException w:name="Table Web 1" w:semiHidden="1" w:unhideWhenUsed="1"/>
     <w:lsdException w:name="Table Web 2" w:semiHidden="1" w:unhideWhenUsed="1"/>
+    <w:lsdException w:name="Table Web 3" w:semiHidden="1" w:unhideWhenUsed="1"/>
     <w:lsdException w:name="Balloon Text" w:semiHidden="1" w:unhideWhenUsed="1"/>
     <w:lsdException w:name="Table Grid" w:uiPriority="39"/>
+    <w:lsdException w:name="Table Theme" w:semiHidden="1" w:unhideWhenUsed="1"/>
     <w:lsdException w:name="Placeholder Text" w:semiHidden="1"/>
     <w:lsdException w:name="No Spacing" w:uiPriority="1" w:qFormat="1"/>
     <w:lsdException w:name="Light Shading" w:uiPriority="60"/>
@@ -8170,7 +6608,6 @@
     <w:lsdException w:name="Hashtag" w:semiHidden="1" w:unhideWhenUsed="1"/>
     <w:lsdException w:name="Unresolved Mention" w:semiHidden="1" w:unhideWhenUsed="1"/>
     <w:lsdException w:name="Smart Link" w:semiHidden="1" w:unhideWhenUsed="1"/>
-    <w:lsdException w:name="Smart Link Error" w:semiHidden="1" w:unhideWhenUsed="1"/>
   </w:latentStyles>
   <w:style w:type="paragraph" w:default="1" w:styleId="Normal">
     <w:name w:val="Normal"/>
@@ -8727,7 +7164,7 @@
 </file>
 
 <file path=customXml/itemProps1.xml><?xml version="1.0" encoding="utf-8"?>
-<ds:datastoreItem xmlns:ds="http://schemas.openxmlformats.org/officeDocument/2006/customXml" ds:itemID="{0342F6F4-1D49-CF4B-8024-C6C530678B48}">
+<ds:datastoreItem xmlns:ds="http://schemas.openxmlformats.org/officeDocument/2006/customXml" ds:itemID="{BD167FED-A444-DA48-AFF5-92454FADE0C6}">
   <ds:schemaRefs>
     <ds:schemaRef ds:uri="http://schemas.openxmlformats.org/officeDocument/2006/bibliography"/>
   </ds:schemaRefs>

</xml_diff>